<commit_message>
No one will hire me.
</commit_message>
<xml_diff>
--- a/Resume/Resume.docx
+++ b/Resume/Resume.docx
@@ -96,60 +96,6 @@
           <w:sz w:val="28"/>
           <w:szCs w:val="28"/>
         </w:rPr>
-        <w:t>Aim</w:t>
-      </w:r>
-    </w:p>
-    <w:p>
-      <w:pPr>
-        <w:spacing w:after="0"/>
-        <w:rPr>
-          <w:b/>
-        </w:rPr>
-      </w:pPr>
-    </w:p>
-    <w:p>
-      <w:pPr>
-        <w:spacing w:after="0"/>
-        <w:rPr>
-          <w:bCs/>
-        </w:rPr>
-      </w:pPr>
-      <w:r>
-        <w:rPr>
-          <w:bCs/>
-        </w:rPr>
-        <w:t>T</w:t>
-      </w:r>
-      <w:r>
-        <w:rPr>
-          <w:bCs/>
-        </w:rPr>
-        <w:t>o pursue a career in the gaming industry, writing the type of software about which I am most passionate.  To expand my knowledge and understanding of modern techniques and algorithms in the field of computer graphics and computational geometry.  To cultivate long lasting, professional relationships with peers, based on mutual respect and understanding.</w:t>
-      </w:r>
-    </w:p>
-    <w:p>
-      <w:pPr>
-        <w:spacing w:after="0"/>
-        <w:rPr>
-          <w:b/>
-        </w:rPr>
-      </w:pPr>
-    </w:p>
-    <w:p>
-      <w:pPr>
-        <w:spacing w:after="0"/>
-        <w:rPr>
-          <w:b/>
-          <w:sz w:val="28"/>
-          <w:szCs w:val="28"/>
-        </w:rPr>
-      </w:pPr>
-      <w:r>
-        <w:rPr>
-          <w:b/>
-          <w:sz w:val="28"/>
-          <w:szCs w:val="28"/>
-        </w:rPr>
         <w:t>Employment</w:t>
       </w:r>
     </w:p>
@@ -442,7 +388,13 @@
         <w:t>use in the asset-to-game pipeline.</w:t>
       </w:r>
       <w:r>
-        <w:t xml:space="preserve">  E.g., a tool to help people author reaction chains for characters.</w:t>
+        <w:t xml:space="preserve">  E.g., a </w:t>
+      </w:r>
+      <w:r>
+        <w:t xml:space="preserve">graph-based </w:t>
+      </w:r>
+      <w:r>
+        <w:t>tool to help people author reaction chains for characters.</w:t>
       </w:r>
       <w:r>
         <w:t xml:space="preserve">  Worked with tool users (artists</w:t>
@@ -481,7 +433,13 @@
         <w:t>pipeline and engine consumption of game assets.</w:t>
       </w:r>
       <w:r>
-        <w:t xml:space="preserve">  Helped ship Disney Infinity.  Implemented lens-flares.</w:t>
+        <w:t xml:space="preserve">  Helped ship Disney Infinity.  Implemented lens-flare</w:t>
+      </w:r>
+      <w:r>
+        <w:t xml:space="preserve"> effects</w:t>
+      </w:r>
+      <w:r>
+        <w:t>.</w:t>
       </w:r>
     </w:p>
     <w:p>
@@ -549,17 +507,19 @@
         <w:t xml:space="preserve"> for the title Bolt.</w:t>
       </w:r>
       <w:r>
-        <w:t xml:space="preserve">  Worked on the CPU- and GPU-side implementation of the particle system, as well as developed a particle-system authoring tool with live-</w:t>
-      </w:r>
-      <w:r>
-        <w:lastRenderedPageBreak/>
-        <w:t>authoring capabilities</w:t>
+        <w:t xml:space="preserve">  Worked on the CPU- and GPU-side implementation of the particle system, as well as developed a particle-system authoring tool with live-authoring capabilities</w:t>
       </w:r>
       <w:r>
         <w:t xml:space="preserve"> that was used in subsequent titles</w:t>
       </w:r>
       <w:r>
-        <w:t>; E.g.; Cars</w:t>
+        <w:t>; E.g.</w:t>
+      </w:r>
+      <w:r>
+        <w:t>,</w:t>
+      </w:r>
+      <w:r>
+        <w:t xml:space="preserve"> Cars</w:t>
       </w:r>
       <w:r>
         <w:t>.  Wr</w:t>
@@ -652,6 +612,11 @@
     </w:p>
     <w:p>
       <w:pPr>
+        <w:spacing w:after="0"/>
+      </w:pPr>
+    </w:p>
+    <w:p>
+      <w:pPr>
         <w:tabs>
           <w:tab w:val="right" w:pos="9360"/>
         </w:tabs>
@@ -661,6 +626,7 @@
         <w:rPr>
           <w:b/>
         </w:rPr>
+        <w:lastRenderedPageBreak/>
         <w:t>Level 1 Programmer</w:t>
       </w:r>
       <w:r>

</xml_diff>

<commit_message>
Trying to make my resume better.
</commit_message>
<xml_diff>
--- a/Resume/Resume.docx
+++ b/Resume/Resume.docx
@@ -1,6 +1,6 @@
 
 <file path=word/document.xml><?xml version="1.0" encoding="utf-8"?>
-<w:document xmlns:wpc="http://schemas.microsoft.com/office/word/2010/wordprocessingCanvas" xmlns:cx="http://schemas.microsoft.com/office/drawing/2014/chartex" xmlns:cx1="http://schemas.microsoft.com/office/drawing/2015/9/8/chartex" xmlns:cx2="http://schemas.microsoft.com/office/drawing/2015/10/21/chartex" xmlns:cx3="http://schemas.microsoft.com/office/drawing/2016/5/9/chartex" xmlns:cx4="http://schemas.microsoft.com/office/drawing/2016/5/10/chartex" xmlns:cx5="http://schemas.microsoft.com/office/drawing/2016/5/11/chartex" xmlns:cx6="http://schemas.microsoft.com/office/drawing/2016/5/12/chartex" xmlns:cx7="http://schemas.microsoft.com/office/drawing/2016/5/13/chartex" xmlns:cx8="http://schemas.microsoft.com/office/drawing/2016/5/14/chartex" xmlns:mc="http://schemas.openxmlformats.org/markup-compatibility/2006" xmlns:aink="http://schemas.microsoft.com/office/drawing/2016/ink" xmlns:am3d="http://schemas.microsoft.com/office/drawing/2017/model3d" xmlns:o="urn:schemas-microsoft-com:office:office" xmlns:oel="http://schemas.microsoft.com/office/2019/extlst" xmlns:r="http://schemas.openxmlformats.org/officeDocument/2006/relationships" xmlns:m="http://schemas.openxmlformats.org/officeDocument/2006/math" xmlns:v="urn:schemas-microsoft-com:vml" xmlns:wp14="http://schemas.microsoft.com/office/word/2010/wordprocessingDrawing" xmlns:wp="http://schemas.openxmlformats.org/drawingml/2006/wordprocessingDrawing" xmlns:w10="urn:schemas-microsoft-com:office:word" xmlns:w="http://schemas.openxmlformats.org/wordprocessingml/2006/main" xmlns:w14="http://schemas.microsoft.com/office/word/2010/wordml" xmlns:w15="http://schemas.microsoft.com/office/word/2012/wordml" xmlns:w16cex="http://schemas.microsoft.com/office/word/2018/wordml/cex" xmlns:w16cid="http://schemas.microsoft.com/office/word/2016/wordml/cid" xmlns:w16="http://schemas.microsoft.com/office/word/2018/wordml" xmlns:w16du="http://schemas.microsoft.com/office/word/2023/wordml/word16du" xmlns:w16sdtdh="http://schemas.microsoft.com/office/word/2020/wordml/sdtdatahash" xmlns:w16se="http://schemas.microsoft.com/office/word/2015/wordml/symex" xmlns:wpg="http://schemas.microsoft.com/office/word/2010/wordprocessingGroup" xmlns:wpi="http://schemas.microsoft.com/office/word/2010/wordprocessingInk" xmlns:wne="http://schemas.microsoft.com/office/word/2006/wordml" xmlns:wps="http://schemas.microsoft.com/office/word/2010/wordprocessingShape" mc:Ignorable="w14 w15 w16se w16cid w16 w16cex w16sdtdh w16du wp14">
+<w:document xmlns:wpc="http://schemas.microsoft.com/office/word/2010/wordprocessingCanvas" xmlns:cx="http://schemas.microsoft.com/office/drawing/2014/chartex" xmlns:cx1="http://schemas.microsoft.com/office/drawing/2015/9/8/chartex" xmlns:cx2="http://schemas.microsoft.com/office/drawing/2015/10/21/chartex" xmlns:cx3="http://schemas.microsoft.com/office/drawing/2016/5/9/chartex" xmlns:cx4="http://schemas.microsoft.com/office/drawing/2016/5/10/chartex" xmlns:cx5="http://schemas.microsoft.com/office/drawing/2016/5/11/chartex" xmlns:cx6="http://schemas.microsoft.com/office/drawing/2016/5/12/chartex" xmlns:cx7="http://schemas.microsoft.com/office/drawing/2016/5/13/chartex" xmlns:cx8="http://schemas.microsoft.com/office/drawing/2016/5/14/chartex" xmlns:mc="http://schemas.openxmlformats.org/markup-compatibility/2006" xmlns:aink="http://schemas.microsoft.com/office/drawing/2016/ink" xmlns:am3d="http://schemas.microsoft.com/office/drawing/2017/model3d" xmlns:o="urn:schemas-microsoft-com:office:office" xmlns:oel="http://schemas.microsoft.com/office/2019/extlst" xmlns:r="http://schemas.openxmlformats.org/officeDocument/2006/relationships" xmlns:m="http://schemas.openxmlformats.org/officeDocument/2006/math" xmlns:v="urn:schemas-microsoft-com:vml" xmlns:wp14="http://schemas.microsoft.com/office/word/2010/wordprocessingDrawing" xmlns:wp="http://schemas.openxmlformats.org/drawingml/2006/wordprocessingDrawing" xmlns:w10="urn:schemas-microsoft-com:office:word" xmlns:w="http://schemas.openxmlformats.org/wordprocessingml/2006/main" xmlns:w14="http://schemas.microsoft.com/office/word/2010/wordml" xmlns:w15="http://schemas.microsoft.com/office/word/2012/wordml" xmlns:w16cex="http://schemas.microsoft.com/office/word/2018/wordml/cex" xmlns:w16cid="http://schemas.microsoft.com/office/word/2016/wordml/cid" xmlns:w16="http://schemas.microsoft.com/office/word/2018/wordml" xmlns:w16du="http://schemas.microsoft.com/office/word/2023/wordml/word16du" xmlns:w16sdtdh="http://schemas.microsoft.com/office/word/2020/wordml/sdtdatahash" xmlns:w16sdtfl="http://schemas.microsoft.com/office/word/2024/wordml/sdtformatlock" xmlns:w16se="http://schemas.microsoft.com/office/word/2015/wordml/symex" xmlns:wpg="http://schemas.microsoft.com/office/word/2010/wordprocessingGroup" xmlns:wpi="http://schemas.microsoft.com/office/word/2010/wordprocessingInk" xmlns:wne="http://schemas.microsoft.com/office/word/2006/wordml" xmlns:wps="http://schemas.microsoft.com/office/word/2010/wordprocessingShape" mc:Ignorable="w14 w15 w16se w16cid w16 w16cex w16sdtdh w16sdtfl w16du wp14">
   <w:body>
     <w:p>
       <w:pPr>
@@ -98,6 +98,14 @@
         </w:rPr>
         <w:t>Employment</w:t>
       </w:r>
+      <w:r>
+        <w:rPr>
+          <w:b/>
+          <w:sz w:val="28"/>
+          <w:szCs w:val="28"/>
+        </w:rPr>
+        <w:t xml:space="preserve"> History &amp; Experience</w:t>
+      </w:r>
     </w:p>
     <w:p>
       <w:pPr>
@@ -174,6 +182,11 @@
     </w:p>
     <w:p>
       <w:pPr>
+        <w:pStyle w:val="ListParagraph"/>
+        <w:numPr>
+          <w:ilvl w:val="0"/>
+          <w:numId w:val="2"/>
+        </w:numPr>
         <w:tabs>
           <w:tab w:val="right" w:pos="9360"/>
         </w:tabs>
@@ -186,7 +199,19 @@
         <w:rPr>
           <w:bCs/>
         </w:rPr>
-        <w:t xml:space="preserve">Developed a new graphics solution for the simulation software using Unreal Engine </w:t>
+        <w:t>Developed</w:t>
+      </w:r>
+      <w:r>
+        <w:rPr>
+          <w:bCs/>
+        </w:rPr>
+        <w:t>, single-handedly,</w:t>
+      </w:r>
+      <w:r>
+        <w:rPr>
+          <w:bCs/>
+        </w:rPr>
+        <w:t xml:space="preserve"> a new graphics solution using Unreal Engine </w:t>
       </w:r>
       <w:r>
         <w:rPr>
@@ -198,608 +223,194 @@
         <w:rPr>
           <w:bCs/>
         </w:rPr>
-        <w:t>.  This was a replacement for the previous solution which used Havok’s Vision engine, now deprecated.  The UE module synchronized with the brain of the simulation over multicast</w:t>
-      </w:r>
-      <w:r>
-        <w:rPr>
-          <w:bCs/>
-        </w:rPr>
-        <w:t>-</w:t>
-      </w:r>
-      <w:r>
-        <w:rPr>
-          <w:bCs/>
-        </w:rPr>
-        <w:t>IP</w:t>
-      </w:r>
-      <w:r>
-        <w:rPr>
-          <w:bCs/>
-        </w:rPr>
-        <w:t xml:space="preserve">/UDP and </w:t>
-      </w:r>
-      <w:r>
-        <w:rPr>
-          <w:bCs/>
-        </w:rPr>
-        <w:t>could</w:t>
-      </w:r>
-      <w:r>
-        <w:rPr>
-          <w:bCs/>
-        </w:rPr>
-        <w:t xml:space="preserve"> scale horizontally to take advantage of multiple GPUs.</w:t>
-      </w:r>
-    </w:p>
-    <w:p>
-      <w:pPr>
+        <w:t xml:space="preserve"> to replace their old outdated solution using Havok Vision (no-longer supported</w:t>
+      </w:r>
+      <w:r>
+        <w:rPr>
+          <w:bCs/>
+        </w:rPr>
+        <w:t>.</w:t>
+      </w:r>
+      <w:r>
+        <w:rPr>
+          <w:bCs/>
+        </w:rPr>
+        <w:t>)  This involved writing all necessary C++ code and porting assets from the old graphics system to the new one</w:t>
+      </w:r>
+      <w:r>
+        <w:rPr>
+          <w:bCs/>
+        </w:rPr>
+        <w:t>.</w:t>
+      </w:r>
+    </w:p>
+    <w:p>
+      <w:pPr>
+        <w:pStyle w:val="ListParagraph"/>
+        <w:numPr>
+          <w:ilvl w:val="0"/>
+          <w:numId w:val="2"/>
+        </w:numPr>
         <w:tabs>
           <w:tab w:val="right" w:pos="9360"/>
         </w:tabs>
         <w:spacing w:after="0"/>
         <w:rPr>
-          <w:b/>
-        </w:rPr>
-      </w:pPr>
-    </w:p>
-    <w:p>
-      <w:pPr>
+          <w:bCs/>
+        </w:rPr>
+      </w:pPr>
+      <w:r>
+        <w:rPr>
+          <w:bCs/>
+        </w:rPr>
+        <w:t>Wrote Python scripts to aid in asset porting, both in and outside of 3Ds Max.</w:t>
+      </w:r>
+    </w:p>
+    <w:p>
+      <w:pPr>
+        <w:pStyle w:val="ListParagraph"/>
+        <w:numPr>
+          <w:ilvl w:val="0"/>
+          <w:numId w:val="2"/>
+        </w:numPr>
         <w:tabs>
           <w:tab w:val="right" w:pos="9360"/>
         </w:tabs>
         <w:spacing w:after="0"/>
-      </w:pPr>
-      <w:r>
-        <w:rPr>
-          <w:b/>
-        </w:rPr>
-        <w:t>Senior Software Engineer</w:t>
-      </w:r>
-      <w:r>
-        <w:rPr>
-          <w:b/>
-        </w:rPr>
-        <w:tab/>
-      </w:r>
-      <w:r>
-        <w:t xml:space="preserve">2016 – </w:t>
-      </w:r>
-      <w:r>
-        <w:t>2019</w:t>
-      </w:r>
-    </w:p>
-    <w:p>
-      <w:pPr>
-        <w:spacing w:after="0"/>
-        <w:rPr>
-          <w:i/>
-        </w:rPr>
-      </w:pPr>
-      <w:r>
-        <w:rPr>
-          <w:i/>
-        </w:rPr>
-        <w:t>3M Health Information Systems</w:t>
-      </w:r>
-      <w:r>
-        <w:rPr>
-          <w:i/>
-        </w:rPr>
-        <w:t>, Murray, Utah</w:t>
-      </w:r>
-    </w:p>
-    <w:p>
-      <w:pPr>
-        <w:spacing w:after="0"/>
-      </w:pPr>
-      <w:r>
-        <w:t xml:space="preserve">Helped to develop and maintain the test automation component of the continuous integration cycle.  Wrote a Python/Selenium-based testing framework designed to exercise the </w:t>
-      </w:r>
-      <w:r>
-        <w:t>c</w:t>
-      </w:r>
-      <w:r>
-        <w:t xml:space="preserve">oding &amp; </w:t>
-      </w:r>
-      <w:r>
-        <w:t>r</w:t>
-      </w:r>
-      <w:r>
-        <w:t>eimbursement software developed by 3M HIS.</w:t>
-      </w:r>
-      <w:r>
-        <w:t xml:space="preserve">  Worked with </w:t>
-      </w:r>
-      <w:r>
-        <w:t>test automation engineers to make use of the framework.</w:t>
-      </w:r>
-    </w:p>
-    <w:p>
-      <w:pPr>
-        <w:spacing w:after="0"/>
-      </w:pPr>
-    </w:p>
-    <w:p>
-      <w:pPr>
+        <w:rPr>
+          <w:bCs/>
+        </w:rPr>
+      </w:pPr>
+      <w:r>
+        <w:rPr>
+          <w:bCs/>
+        </w:rPr>
+        <w:t>Wrote a Python script to handle our Unreal build and the creation of our Unreal build installer.</w:t>
+      </w:r>
+    </w:p>
+    <w:p>
+      <w:pPr>
+        <w:pStyle w:val="ListParagraph"/>
+        <w:numPr>
+          <w:ilvl w:val="0"/>
+          <w:numId w:val="2"/>
+        </w:numPr>
         <w:tabs>
           <w:tab w:val="right" w:pos="9360"/>
         </w:tabs>
         <w:spacing w:after="0"/>
-      </w:pPr>
-      <w:r>
-        <w:rPr>
-          <w:b/>
-        </w:rPr>
-        <w:t>Programmer</w:t>
-      </w:r>
-      <w:r>
-        <w:rPr>
-          <w:b/>
-        </w:rPr>
-        <w:tab/>
-      </w:r>
-      <w:r>
-        <w:t>2012 – 2016</w:t>
-      </w:r>
-    </w:p>
-    <w:p>
-      <w:pPr>
-        <w:spacing w:after="0"/>
-        <w:rPr>
-          <w:i/>
-        </w:rPr>
-      </w:pPr>
-      <w:r>
-        <w:rPr>
-          <w:i/>
-        </w:rPr>
-        <w:t>Avalanche Software</w:t>
-      </w:r>
-      <w:r>
-        <w:rPr>
-          <w:i/>
-        </w:rPr>
-        <w:t>, Salt Lake City, Utah</w:t>
-      </w:r>
-    </w:p>
-    <w:p>
-      <w:pPr>
-        <w:spacing w:after="0"/>
-      </w:pPr>
-      <w:r>
-        <w:t xml:space="preserve">Developed new </w:t>
-      </w:r>
-      <w:r>
-        <w:t>C++/</w:t>
-      </w:r>
-      <w:r>
-        <w:t xml:space="preserve">MFC/OpenGL-based tools </w:t>
-      </w:r>
-      <w:r>
-        <w:t>(using Snipe)</w:t>
-      </w:r>
-      <w:r>
-        <w:t xml:space="preserve"> </w:t>
-      </w:r>
-      <w:r>
-        <w:t xml:space="preserve">for </w:t>
-      </w:r>
-      <w:r>
-        <w:t>use in the asset-to-game pipeline.</w:t>
-      </w:r>
-      <w:r>
-        <w:t xml:space="preserve">  E.g., a </w:t>
-      </w:r>
-      <w:r>
-        <w:t xml:space="preserve">graph-based </w:t>
-      </w:r>
-      <w:r>
-        <w:t>tool to help people author reaction chains for characters.</w:t>
-      </w:r>
-      <w:r>
-        <w:t xml:space="preserve">  Worked with tool users (artists</w:t>
-      </w:r>
-      <w:r>
-        <w:t xml:space="preserve"> and designers</w:t>
-      </w:r>
-      <w:r>
-        <w:t xml:space="preserve">) to optimize workflow and educate them on how to use the tools.  </w:t>
-      </w:r>
-      <w:r>
-        <w:t>M</w:t>
-      </w:r>
-      <w:r>
-        <w:t>odified existing tools to</w:t>
-      </w:r>
-      <w:r>
-        <w:t xml:space="preserve"> fix bugs and</w:t>
-      </w:r>
-      <w:r>
-        <w:t xml:space="preserve"> add new features and functionality.</w:t>
-      </w:r>
-      <w:r>
-        <w:t xml:space="preserve">  Worked closely with those implementing the content</w:t>
-      </w:r>
-      <w:r>
-        <w:t>-</w:t>
-      </w:r>
-      <w:r>
-        <w:t>build</w:t>
-      </w:r>
-      <w:r>
-        <w:t xml:space="preserve"> </w:t>
-      </w:r>
-      <w:r>
-        <w:t>pipeline and engine consumption of game assets.</w:t>
-      </w:r>
-      <w:r>
-        <w:t xml:space="preserve">  Helped ship Disney Infinity.  Implemented lens-flare</w:t>
-      </w:r>
-      <w:r>
-        <w:t xml:space="preserve"> effects</w:t>
-      </w:r>
-      <w:r>
-        <w:t>.</w:t>
-      </w:r>
-    </w:p>
-    <w:p>
-      <w:pPr>
-        <w:spacing w:after="0"/>
-      </w:pPr>
-    </w:p>
-    <w:p>
-      <w:pPr>
+        <w:rPr>
+          <w:bCs/>
+        </w:rPr>
+      </w:pPr>
+      <w:r>
+        <w:rPr>
+          <w:bCs/>
+        </w:rPr>
+        <w:t>Helped others get setup with Unreal Editor and/or a new development environment involving Unreal Engine.</w:t>
+      </w:r>
+    </w:p>
+    <w:p>
+      <w:pPr>
+        <w:pStyle w:val="ListParagraph"/>
+        <w:numPr>
+          <w:ilvl w:val="0"/>
+          <w:numId w:val="2"/>
+        </w:numPr>
         <w:tabs>
           <w:tab w:val="right" w:pos="9360"/>
         </w:tabs>
         <w:spacing w:after="0"/>
-      </w:pPr>
-      <w:r>
-        <w:rPr>
-          <w:b/>
-        </w:rPr>
-        <w:t>Associate Programmer</w:t>
-      </w:r>
-      <w:r>
-        <w:rPr>
-          <w:b/>
-        </w:rPr>
-        <w:tab/>
-      </w:r>
-      <w:r>
-        <w:t>2007 – 2012</w:t>
-      </w:r>
-    </w:p>
-    <w:p>
-      <w:pPr>
-        <w:spacing w:after="0"/>
-        <w:rPr>
-          <w:i/>
-        </w:rPr>
-      </w:pPr>
-      <w:r>
-        <w:rPr>
-          <w:i/>
-        </w:rPr>
-        <w:t>Avalanche Software</w:t>
-      </w:r>
-      <w:r>
-        <w:rPr>
-          <w:i/>
-        </w:rPr>
-        <w:t>, Salt Lake City, Utah</w:t>
-      </w:r>
-    </w:p>
-    <w:p>
-      <w:pPr>
-        <w:spacing w:after="0"/>
-      </w:pPr>
-      <w:r>
-        <w:t>Developed file archiving software for use in packaging up files to be efficiently consumed by the game engine</w:t>
-      </w:r>
-      <w:r>
-        <w:t xml:space="preserve"> (named Octane)</w:t>
-      </w:r>
-      <w:r>
-        <w:t xml:space="preserve"> at load time</w:t>
-      </w:r>
-      <w:r>
-        <w:t xml:space="preserve"> for the title Bolt.</w:t>
-      </w:r>
-      <w:r>
-        <w:t xml:space="preserve">  Worked on the CPU- and GPU-side implementation of the particle system, as well as developed a particle-system authoring tool with live-authoring capabilities</w:t>
-      </w:r>
-      <w:r>
-        <w:t xml:space="preserve"> that was used in subsequent titles</w:t>
-      </w:r>
-      <w:r>
-        <w:t>; E.g.</w:t>
-      </w:r>
-      <w:r>
-        <w:t>,</w:t>
-      </w:r>
-      <w:r>
-        <w:t xml:space="preserve"> Cars</w:t>
-      </w:r>
-      <w:r>
-        <w:t>.  Wr</w:t>
-      </w:r>
-      <w:r>
-        <w:t>o</w:t>
-      </w:r>
-      <w:r>
-        <w:t>te low-level math routines and optimized them with</w:t>
-      </w:r>
-      <w:r>
-        <w:t xml:space="preserve"> assembly and</w:t>
-      </w:r>
-      <w:r>
-        <w:t xml:space="preserve"> </w:t>
-      </w:r>
-      <w:r>
-        <w:t xml:space="preserve">SIMD </w:t>
-      </w:r>
-      <w:r>
-        <w:t>intrinsics.</w:t>
-      </w:r>
-    </w:p>
-    <w:p>
-      <w:pPr>
-        <w:spacing w:after="0"/>
-      </w:pPr>
-    </w:p>
-    <w:p>
-      <w:pPr>
+        <w:rPr>
+          <w:bCs/>
+        </w:rPr>
+      </w:pPr>
+      <w:r>
+        <w:rPr>
+          <w:bCs/>
+        </w:rPr>
+        <w:t>Ported the entire code-base from VS2010 to VS2019, detangling DLL hell in the process and removing all build warnings (of which there were thousands upon thousands.)</w:t>
+      </w:r>
+    </w:p>
+    <w:p>
+      <w:pPr>
+        <w:pStyle w:val="ListParagraph"/>
+        <w:numPr>
+          <w:ilvl w:val="0"/>
+          <w:numId w:val="2"/>
+        </w:numPr>
         <w:tabs>
           <w:tab w:val="right" w:pos="9360"/>
         </w:tabs>
         <w:spacing w:after="0"/>
-      </w:pPr>
-      <w:r>
-        <w:rPr>
-          <w:b/>
-        </w:rPr>
-        <w:t>Lab Aide</w:t>
-      </w:r>
-      <w:r>
-        <w:rPr>
-          <w:b/>
-        </w:rPr>
-        <w:tab/>
-      </w:r>
-      <w:r>
-        <w:t>2003 – 2007</w:t>
-      </w:r>
-    </w:p>
-    <w:p>
-      <w:pPr>
-        <w:spacing w:after="0"/>
-        <w:rPr>
-          <w:i/>
-        </w:rPr>
-      </w:pPr>
-      <w:r>
-        <w:rPr>
-          <w:i/>
-        </w:rPr>
-        <w:t>Weber State University</w:t>
-      </w:r>
-      <w:r>
-        <w:rPr>
-          <w:i/>
-        </w:rPr>
-        <w:t>, Ogden, Utah</w:t>
-      </w:r>
-    </w:p>
-    <w:p>
-      <w:pPr>
-        <w:spacing w:after="0"/>
-      </w:pPr>
-      <w:r>
-        <w:t>Helped fellow stude</w:t>
-      </w:r>
-      <w:r>
-        <w:t>nts with computer-related task</w:t>
-      </w:r>
-      <w:r>
-        <w:t>s while earning a 4-year degree (a B.S. in math.)</w:t>
-      </w:r>
-    </w:p>
-    <w:p>
-      <w:pPr>
-        <w:spacing w:after="0"/>
-      </w:pPr>
-    </w:p>
-    <w:p>
-      <w:pPr>
-        <w:spacing w:after="0"/>
-      </w:pPr>
-    </w:p>
-    <w:p>
-      <w:pPr>
+        <w:rPr>
+          <w:b/>
+        </w:rPr>
+      </w:pPr>
+      <w:r>
+        <w:rPr>
+          <w:bCs/>
+        </w:rPr>
+        <w:t>Developed a bridge between the simulation software and Unreal using WinSock with TCP/IP and multicast-IP/UDP.</w:t>
+      </w:r>
+    </w:p>
+    <w:p>
+      <w:pPr>
+        <w:pStyle w:val="ListParagraph"/>
+        <w:numPr>
+          <w:ilvl w:val="0"/>
+          <w:numId w:val="2"/>
+        </w:numPr>
         <w:tabs>
           <w:tab w:val="right" w:pos="9360"/>
         </w:tabs>
         <w:spacing w:after="0"/>
-      </w:pPr>
-      <w:r>
-        <w:rPr>
-          <w:b/>
-        </w:rPr>
-        <w:lastRenderedPageBreak/>
-        <w:t>Level 1 Programmer</w:t>
-      </w:r>
-      <w:r>
-        <w:rPr>
-          <w:b/>
-        </w:rPr>
-        <w:tab/>
-      </w:r>
-      <w:r>
-        <w:t>2001 – 2002</w:t>
-      </w:r>
-    </w:p>
-    <w:p>
-      <w:pPr>
-        <w:spacing w:after="0"/>
-        <w:rPr>
-          <w:i/>
-        </w:rPr>
-      </w:pPr>
-      <w:r>
-        <w:rPr>
-          <w:i/>
-        </w:rPr>
-        <w:t>Acclaim Entertainment</w:t>
-      </w:r>
-      <w:r>
-        <w:rPr>
-          <w:i/>
-        </w:rPr>
-        <w:t>, Sugar House, Utah</w:t>
-      </w:r>
-    </w:p>
-    <w:p>
-      <w:pPr>
-        <w:spacing w:after="0"/>
-      </w:pPr>
-      <w:r>
-        <w:t>Developed the front-end menu system</w:t>
-      </w:r>
-      <w:r>
-        <w:t xml:space="preserve"> (in C++)</w:t>
-      </w:r>
-      <w:r>
-        <w:t xml:space="preserve"> used to choose characters, levels</w:t>
-      </w:r>
-      <w:r>
-        <w:t>, user preferences</w:t>
-      </w:r>
-      <w:r>
-        <w:t xml:space="preserve"> and other options before proceeding into game-play.</w:t>
-      </w:r>
-      <w:r>
-        <w:t xml:space="preserve">  Worked closely with artists and designers to fulfil all software requirements.</w:t>
-      </w:r>
-      <w:r>
-        <w:t xml:space="preserve">  Our title was Legends of Wrestling II.</w:t>
-      </w:r>
-    </w:p>
-    <w:p>
-      <w:pPr>
-        <w:spacing w:after="0"/>
-      </w:pPr>
-    </w:p>
-    <w:p>
-      <w:pPr>
+        <w:rPr>
+          <w:b/>
+        </w:rPr>
+      </w:pPr>
+      <w:r>
+        <w:rPr>
+          <w:bCs/>
+        </w:rPr>
+        <w:t xml:space="preserve">Developed a snow-mesh plowing system using </w:t>
+      </w:r>
+      <w:proofErr w:type="spellStart"/>
+      <w:r>
+        <w:rPr>
+          <w:bCs/>
+        </w:rPr>
+        <w:t>Unreal’s</w:t>
+      </w:r>
+      <w:proofErr w:type="spellEnd"/>
+      <w:r>
+        <w:rPr>
+          <w:bCs/>
+        </w:rPr>
+        <w:t xml:space="preserve"> dynamic mesh rendering capabilities.  A CPU-intensive process, I performed all mesh cutting on a dedicated thread so as prevent any negative impact on the framerate.</w:t>
+      </w:r>
+    </w:p>
+    <w:p>
+      <w:pPr>
+        <w:pStyle w:val="ListParagraph"/>
+        <w:numPr>
+          <w:ilvl w:val="0"/>
+          <w:numId w:val="2"/>
+        </w:numPr>
         <w:tabs>
           <w:tab w:val="right" w:pos="9360"/>
         </w:tabs>
         <w:spacing w:after="0"/>
-      </w:pPr>
-      <w:r>
-        <w:rPr>
-          <w:b/>
-        </w:rPr>
-        <w:t>Programm</w:t>
-      </w:r>
-      <w:r>
-        <w:rPr>
-          <w:b/>
-        </w:rPr>
-        <w:t>er</w:t>
-      </w:r>
-      <w:r>
-        <w:rPr>
-          <w:b/>
-        </w:rPr>
-        <w:t xml:space="preserve"> Intern</w:t>
-      </w:r>
-      <w:r>
-        <w:rPr>
-          <w:b/>
-        </w:rPr>
-        <w:tab/>
-      </w:r>
-      <w:r>
-        <w:t>2000 – 2001</w:t>
-      </w:r>
-    </w:p>
-    <w:p>
-      <w:pPr>
-        <w:spacing w:after="0"/>
-        <w:rPr>
-          <w:i/>
-        </w:rPr>
-      </w:pPr>
-      <w:r>
-        <w:rPr>
-          <w:i/>
-        </w:rPr>
-        <w:t>Acclaim Entertainment</w:t>
-      </w:r>
-      <w:r>
-        <w:rPr>
-          <w:i/>
-        </w:rPr>
-        <w:t>, Sugar House, Utah</w:t>
-      </w:r>
-    </w:p>
-    <w:p>
-      <w:pPr>
-        <w:spacing w:after="0"/>
-        <w:rPr>
-          <w:i/>
-        </w:rPr>
-      </w:pPr>
-      <w:r>
-        <w:t>Worked on the particle system implementation and character customization feature</w:t>
-      </w:r>
-      <w:r>
-        <w:t xml:space="preserve"> of the game</w:t>
-      </w:r>
-      <w:r>
-        <w:t xml:space="preserve"> </w:t>
-      </w:r>
-      <w:r>
-        <w:t>Legends of Wrestling I.</w:t>
-      </w:r>
-      <w:r>
-        <w:t xml:space="preserve">  For example, splatting blood spots (red texels) on the mat during a fight.</w:t>
-      </w:r>
-    </w:p>
-    <w:p>
-      <w:pPr>
-        <w:spacing w:after="0"/>
-        <w:rPr>
-          <w:b/>
-          <w:sz w:val="28"/>
-          <w:szCs w:val="28"/>
-        </w:rPr>
-      </w:pPr>
-    </w:p>
-    <w:p>
-      <w:pPr>
-        <w:spacing w:after="0"/>
-        <w:rPr>
-          <w:b/>
-          <w:sz w:val="28"/>
-          <w:szCs w:val="28"/>
-        </w:rPr>
-      </w:pPr>
-      <w:r>
-        <w:rPr>
-          <w:b/>
-          <w:sz w:val="28"/>
-          <w:szCs w:val="28"/>
-        </w:rPr>
-        <w:t>Education</w:t>
-      </w:r>
-    </w:p>
-    <w:p>
-      <w:pPr>
-        <w:spacing w:after="0"/>
-      </w:pPr>
+        <w:rPr>
+          <w:b/>
+        </w:rPr>
+      </w:pPr>
+      <w:r>
+        <w:rPr>
+          <w:bCs/>
+        </w:rPr>
+        <w:t>Made many bug fixes and enhancements to the simulation software.</w:t>
+      </w:r>
     </w:p>
     <w:p>
       <w:pPr>
@@ -807,66 +418,9 @@
           <w:tab w:val="right" w:pos="9360"/>
         </w:tabs>
         <w:spacing w:after="0"/>
-      </w:pPr>
-      <w:r>
-        <w:rPr>
-          <w:b/>
-        </w:rPr>
-        <w:t>Bachelor of Science in Mathematics</w:t>
-      </w:r>
-      <w:r>
-        <w:rPr>
-          <w:b/>
-        </w:rPr>
-        <w:tab/>
-      </w:r>
-      <w:r>
-        <w:t>2003 – 2007</w:t>
-      </w:r>
-    </w:p>
-    <w:p>
-      <w:pPr>
-        <w:spacing w:after="0"/>
-        <w:rPr>
-          <w:i/>
-        </w:rPr>
-      </w:pPr>
-      <w:r>
-        <w:rPr>
-          <w:i/>
-        </w:rPr>
-        <w:t>Weber State University</w:t>
-      </w:r>
-      <w:r>
-        <w:rPr>
-          <w:i/>
-        </w:rPr>
-        <w:t>, Ogden, Utah</w:t>
-      </w:r>
-    </w:p>
-    <w:p>
-      <w:pPr>
-        <w:spacing w:after="0"/>
-      </w:pPr>
-      <w:r>
-        <w:t>While earning a 4-year degree, participated in math club, and submitted solutions to problems published in math journals.</w:t>
-      </w:r>
-      <w:r>
-        <w:t xml:space="preserve">  Earned a minor in computer science.</w:t>
-      </w:r>
-      <w:r>
-        <w:t xml:space="preserve">  </w:t>
-      </w:r>
-      <w:r>
-        <w:t>Occasionally g</w:t>
-      </w:r>
-      <w:r>
-        <w:t>ave talks to the math club on interesting math puzzle solutions.</w:t>
-      </w:r>
-    </w:p>
-    <w:p>
-      <w:pPr>
-        <w:spacing w:after="0"/>
+        <w:rPr>
+          <w:b/>
+        </w:rPr>
       </w:pPr>
     </w:p>
     <w:p>
@@ -880,7 +434,7 @@
         <w:rPr>
           <w:b/>
         </w:rPr>
-        <w:t>High School Diploma</w:t>
+        <w:t>Senior Software Engineer</w:t>
       </w:r>
       <w:r>
         <w:rPr>
@@ -889,53 +443,90 @@
         <w:tab/>
       </w:r>
       <w:r>
-        <w:t>1998 – 2001</w:t>
-      </w:r>
-    </w:p>
-    <w:p>
-      <w:pPr>
-        <w:spacing w:after="0"/>
-        <w:rPr>
-          <w:i/>
-        </w:rPr>
-      </w:pPr>
-      <w:r>
-        <w:rPr>
-          <w:i/>
-        </w:rPr>
-        <w:t>Viewmont High School</w:t>
-      </w:r>
-      <w:r>
-        <w:rPr>
-          <w:i/>
-        </w:rPr>
-        <w:t xml:space="preserve">, </w:t>
-      </w:r>
-      <w:r>
-        <w:rPr>
-          <w:i/>
-        </w:rPr>
-        <w:t>Bountiful</w:t>
-      </w:r>
-      <w:r>
-        <w:rPr>
-          <w:i/>
-        </w:rPr>
-        <w:t>, Utah</w:t>
-      </w:r>
-    </w:p>
-    <w:p>
-      <w:pPr>
-        <w:spacing w:after="0"/>
-      </w:pPr>
-      <w:r>
-        <w:t xml:space="preserve">While in </w:t>
-      </w:r>
-      <w:r>
-        <w:t xml:space="preserve">the first year of </w:t>
-      </w:r>
-      <w:r>
-        <w:t>high school, played clarinet in the marching band.</w:t>
+        <w:t xml:space="preserve">2016 – </w:t>
+      </w:r>
+      <w:r>
+        <w:t>2019</w:t>
+      </w:r>
+    </w:p>
+    <w:p>
+      <w:pPr>
+        <w:spacing w:after="0"/>
+        <w:rPr>
+          <w:i/>
+        </w:rPr>
+      </w:pPr>
+      <w:r>
+        <w:rPr>
+          <w:i/>
+        </w:rPr>
+        <w:t>3M Health Information Systems</w:t>
+      </w:r>
+      <w:r>
+        <w:rPr>
+          <w:i/>
+        </w:rPr>
+        <w:t>, Murray, Utah</w:t>
+      </w:r>
+    </w:p>
+    <w:p>
+      <w:pPr>
+        <w:pStyle w:val="ListParagraph"/>
+        <w:numPr>
+          <w:ilvl w:val="0"/>
+          <w:numId w:val="2"/>
+        </w:numPr>
+        <w:spacing w:after="0"/>
+      </w:pPr>
+      <w:r>
+        <w:t>Developed and maintained, in Python, a Selenium-based test-automation process that ran as part of our continuous integration cycle.  Tests exercised the coding &amp; reimbursement software developed by the company.</w:t>
+      </w:r>
+    </w:p>
+    <w:p>
+      <w:pPr>
+        <w:pStyle w:val="ListParagraph"/>
+        <w:numPr>
+          <w:ilvl w:val="0"/>
+          <w:numId w:val="2"/>
+        </w:numPr>
+        <w:spacing w:after="0"/>
+      </w:pPr>
+      <w:r>
+        <w:t>Wrote back-end processes (in Python) to carry out tests and update results in MongoDB.</w:t>
+      </w:r>
+    </w:p>
+    <w:p>
+      <w:pPr>
+        <w:pStyle w:val="ListParagraph"/>
+        <w:numPr>
+          <w:ilvl w:val="0"/>
+          <w:numId w:val="2"/>
+        </w:numPr>
+        <w:spacing w:after="0"/>
+      </w:pPr>
+      <w:r>
+        <w:t xml:space="preserve">Wrote a front-end </w:t>
+      </w:r>
+      <w:proofErr w:type="spellStart"/>
+      <w:r>
+        <w:t>PyQt</w:t>
+      </w:r>
+      <w:proofErr w:type="spellEnd"/>
+      <w:r>
+        <w:t>-based application for seeing the status of all tests, allowing you to editor and/or create new tests, and kick-off tests to run on the server.</w:t>
+      </w:r>
+    </w:p>
+    <w:p>
+      <w:pPr>
+        <w:pStyle w:val="ListParagraph"/>
+        <w:numPr>
+          <w:ilvl w:val="0"/>
+          <w:numId w:val="2"/>
+        </w:numPr>
+        <w:spacing w:after="0"/>
+      </w:pPr>
+      <w:r>
+        <w:t>Helped others learn the test automation system and take ownership of tests.</w:t>
       </w:r>
     </w:p>
     <w:p>
@@ -954,6 +545,834 @@
         <w:rPr>
           <w:b/>
         </w:rPr>
+        <w:t>Programmer</w:t>
+      </w:r>
+      <w:r>
+        <w:rPr>
+          <w:b/>
+        </w:rPr>
+        <w:tab/>
+      </w:r>
+      <w:r>
+        <w:t>2012 – 2016</w:t>
+      </w:r>
+    </w:p>
+    <w:p>
+      <w:pPr>
+        <w:spacing w:after="0"/>
+        <w:rPr>
+          <w:i/>
+        </w:rPr>
+      </w:pPr>
+      <w:r>
+        <w:rPr>
+          <w:i/>
+        </w:rPr>
+        <w:t>Avalanche Software</w:t>
+      </w:r>
+      <w:r>
+        <w:rPr>
+          <w:i/>
+        </w:rPr>
+        <w:t>, Salt Lake City, Utah</w:t>
+      </w:r>
+    </w:p>
+    <w:p>
+      <w:pPr>
+        <w:pStyle w:val="ListParagraph"/>
+        <w:numPr>
+          <w:ilvl w:val="0"/>
+          <w:numId w:val="2"/>
+        </w:numPr>
+        <w:spacing w:after="0"/>
+      </w:pPr>
+      <w:r>
+        <w:t>Developed, using C++, a particle authoring tool that artists could use to create particle effects for us in game.  The tool was based on a custom windowing framework called Snipe, which was based on OpenGL and MFC.</w:t>
+      </w:r>
+    </w:p>
+    <w:p>
+      <w:pPr>
+        <w:pStyle w:val="ListParagraph"/>
+        <w:numPr>
+          <w:ilvl w:val="0"/>
+          <w:numId w:val="2"/>
+        </w:numPr>
+        <w:spacing w:after="0"/>
+      </w:pPr>
+      <w:r>
+        <w:lastRenderedPageBreak/>
+        <w:t>Developed a live-authoring capability for the particle authoring tool so that artists could tweak emitters in the tool while immediately seeing the results in game as the game engine rendered.</w:t>
+      </w:r>
+    </w:p>
+    <w:p>
+      <w:pPr>
+        <w:pStyle w:val="ListParagraph"/>
+        <w:numPr>
+          <w:ilvl w:val="0"/>
+          <w:numId w:val="2"/>
+        </w:numPr>
+        <w:spacing w:after="0"/>
+      </w:pPr>
+      <w:r>
+        <w:t>Helped artists get oriented with the particle authoring tool and how to use it effectively.  Also took their feedback</w:t>
+      </w:r>
+      <w:r>
+        <w:t xml:space="preserve"> to make enhancements to the tool.</w:t>
+      </w:r>
+    </w:p>
+    <w:p>
+      <w:pPr>
+        <w:pStyle w:val="ListParagraph"/>
+        <w:numPr>
+          <w:ilvl w:val="0"/>
+          <w:numId w:val="2"/>
+        </w:numPr>
+        <w:spacing w:after="0"/>
+      </w:pPr>
+      <w:r>
+        <w:t>Developed features, using C++, in our game engine’s particle system run-time.  For example, I developed a lens-flare effect using the particle system’s framework.  These could be authored in the particle editing tool.</w:t>
+      </w:r>
+    </w:p>
+    <w:p>
+      <w:pPr>
+        <w:pStyle w:val="ListParagraph"/>
+        <w:numPr>
+          <w:ilvl w:val="0"/>
+          <w:numId w:val="2"/>
+        </w:numPr>
+        <w:spacing w:after="0"/>
+      </w:pPr>
+      <w:r>
+        <w:t>Make several contributions to the vertex and fragment shader code used by the particle system.  This required knowledge of HLSL and GLSL, as well as, of course, linear algebra and vector calculus.</w:t>
+      </w:r>
+    </w:p>
+    <w:p>
+      <w:pPr>
+        <w:pStyle w:val="ListParagraph"/>
+        <w:numPr>
+          <w:ilvl w:val="0"/>
+          <w:numId w:val="2"/>
+        </w:numPr>
+        <w:spacing w:after="0"/>
+      </w:pPr>
+      <w:r>
+        <w:t>Developed a Snipe-based tool for authoring character reaction graphs.  This was an editor that designers or game-play engineers could use to wire-up scripts, of a sort, that could run on a character in game.  (An equivalent in Unreal would be Blueprint, but not as extensive.)</w:t>
+      </w:r>
+    </w:p>
+    <w:p>
+      <w:pPr>
+        <w:pStyle w:val="ListParagraph"/>
+        <w:numPr>
+          <w:ilvl w:val="0"/>
+          <w:numId w:val="2"/>
+        </w:numPr>
+        <w:spacing w:after="0"/>
+      </w:pPr>
+      <w:r>
+        <w:t>Was fully present for and contributed to the entire development life-cycles of the titles Toy Story 3 and Disney Infinity.</w:t>
+      </w:r>
+    </w:p>
+    <w:p>
+      <w:pPr>
+        <w:pStyle w:val="ListParagraph"/>
+        <w:numPr>
+          <w:ilvl w:val="0"/>
+          <w:numId w:val="2"/>
+        </w:numPr>
+        <w:spacing w:after="0"/>
+      </w:pPr>
+      <w:r>
+        <w:t>Frequently worked with testers to reproduce and trap software defects, understanding where the code was going wrong and then coming up with and implementing a solution to the problem.</w:t>
+      </w:r>
+    </w:p>
+    <w:p>
+      <w:pPr>
+        <w:spacing w:after="0"/>
+      </w:pPr>
+    </w:p>
+    <w:p>
+      <w:pPr>
+        <w:tabs>
+          <w:tab w:val="right" w:pos="9360"/>
+        </w:tabs>
+        <w:spacing w:after="0"/>
+      </w:pPr>
+      <w:r>
+        <w:rPr>
+          <w:b/>
+        </w:rPr>
+        <w:t>Associate Programmer</w:t>
+      </w:r>
+      <w:r>
+        <w:rPr>
+          <w:b/>
+        </w:rPr>
+        <w:tab/>
+      </w:r>
+      <w:r>
+        <w:t>2007 – 2012</w:t>
+      </w:r>
+    </w:p>
+    <w:p>
+      <w:pPr>
+        <w:spacing w:after="0"/>
+        <w:rPr>
+          <w:i/>
+        </w:rPr>
+      </w:pPr>
+      <w:r>
+        <w:rPr>
+          <w:i/>
+        </w:rPr>
+        <w:t>Avalanche Software</w:t>
+      </w:r>
+      <w:r>
+        <w:rPr>
+          <w:i/>
+        </w:rPr>
+        <w:t>, Salt Lake City, Utah</w:t>
+      </w:r>
+    </w:p>
+    <w:p>
+      <w:pPr>
+        <w:pStyle w:val="ListParagraph"/>
+        <w:numPr>
+          <w:ilvl w:val="0"/>
+          <w:numId w:val="2"/>
+        </w:numPr>
+        <w:spacing w:after="0"/>
+      </w:pPr>
+      <w:r>
+        <w:t>Made many contributes to the core math library of the game engine to support vector and matrix operations, as well as making the</w:t>
+      </w:r>
+      <w:r>
+        <w:t>m</w:t>
+      </w:r>
+      <w:r>
+        <w:t xml:space="preserve"> compatible with an additional math library based on geometric algebra.</w:t>
+      </w:r>
+    </w:p>
+    <w:p>
+      <w:pPr>
+        <w:pStyle w:val="ListParagraph"/>
+        <w:numPr>
+          <w:ilvl w:val="0"/>
+          <w:numId w:val="2"/>
+        </w:numPr>
+        <w:spacing w:after="0"/>
+      </w:pPr>
+      <w:r>
+        <w:t>Wrote optimizations in the math library for various operations using SIMD intrinsics.  For example, finding the inverse of a 4x4 matrix.</w:t>
+      </w:r>
+    </w:p>
+    <w:p>
+      <w:pPr>
+        <w:pStyle w:val="ListParagraph"/>
+        <w:numPr>
+          <w:ilvl w:val="0"/>
+          <w:numId w:val="2"/>
+        </w:numPr>
+        <w:spacing w:after="0"/>
+      </w:pPr>
+      <w:r>
+        <w:t xml:space="preserve">Developed the second iteration of the hog file system format used by our game engine.  These were essentially archives of </w:t>
+      </w:r>
+      <w:r>
+        <w:t xml:space="preserve">files and </w:t>
+      </w:r>
+      <w:r>
+        <w:t>folders that could be mounted by the engine, making the content available by various sub-systems for loading.  Hog files could also nest hog files.</w:t>
+      </w:r>
+    </w:p>
+    <w:p>
+      <w:pPr>
+        <w:pStyle w:val="ListParagraph"/>
+        <w:numPr>
+          <w:ilvl w:val="0"/>
+          <w:numId w:val="2"/>
+        </w:numPr>
+        <w:spacing w:after="0"/>
+      </w:pPr>
+      <w:r>
+        <w:t xml:space="preserve">Developed a tool for generating and viewing hog files using C++ and </w:t>
+      </w:r>
+      <w:proofErr w:type="spellStart"/>
+      <w:r>
+        <w:t>wxWidgets</w:t>
+      </w:r>
+      <w:proofErr w:type="spellEnd"/>
+      <w:r>
+        <w:t>.</w:t>
+      </w:r>
+    </w:p>
+    <w:p>
+      <w:pPr>
+        <w:pStyle w:val="ListParagraph"/>
+        <w:numPr>
+          <w:ilvl w:val="0"/>
+          <w:numId w:val="2"/>
+        </w:numPr>
+        <w:spacing w:after="0"/>
+      </w:pPr>
+      <w:r>
+        <w:t xml:space="preserve">Wrote optimizations for the particle system </w:t>
+      </w:r>
+      <w:r>
+        <w:t>using</w:t>
+      </w:r>
+      <w:r>
+        <w:t xml:space="preserve"> SIMD intrinsics.</w:t>
+      </w:r>
+    </w:p>
+    <w:p>
+      <w:pPr>
+        <w:pStyle w:val="ListParagraph"/>
+        <w:numPr>
+          <w:ilvl w:val="0"/>
+          <w:numId w:val="2"/>
+        </w:numPr>
+        <w:spacing w:after="0"/>
+      </w:pPr>
+      <w:r>
+        <w:t>Was fully present for and contributed to the entire development life-cycles of the titles Bolt and Cars 2.</w:t>
+      </w:r>
+    </w:p>
+    <w:p>
+      <w:pPr>
+        <w:pStyle w:val="ListParagraph"/>
+        <w:numPr>
+          <w:ilvl w:val="0"/>
+          <w:numId w:val="2"/>
+        </w:numPr>
+        <w:spacing w:after="0"/>
+      </w:pPr>
+      <w:r>
+        <w:t xml:space="preserve">Developed a tool (using C++ and </w:t>
+      </w:r>
+      <w:proofErr w:type="spellStart"/>
+      <w:r>
+        <w:t>wxWidgets</w:t>
+      </w:r>
+      <w:proofErr w:type="spellEnd"/>
+      <w:r>
+        <w:t xml:space="preserve">) that could be used to merge scene files to resolve </w:t>
+      </w:r>
+      <w:r>
+        <w:t>merge conflicts.</w:t>
+      </w:r>
+    </w:p>
+    <w:p>
+      <w:pPr>
+        <w:spacing w:after="0"/>
+      </w:pPr>
+    </w:p>
+    <w:p>
+      <w:pPr>
+        <w:tabs>
+          <w:tab w:val="right" w:pos="9360"/>
+        </w:tabs>
+        <w:spacing w:after="0"/>
+      </w:pPr>
+      <w:r>
+        <w:rPr>
+          <w:b/>
+        </w:rPr>
+        <w:t>Lab Aide</w:t>
+      </w:r>
+      <w:r>
+        <w:rPr>
+          <w:b/>
+        </w:rPr>
+        <w:tab/>
+      </w:r>
+      <w:r>
+        <w:t>2003 – 2007</w:t>
+      </w:r>
+    </w:p>
+    <w:p>
+      <w:pPr>
+        <w:spacing w:after="0"/>
+        <w:rPr>
+          <w:i/>
+        </w:rPr>
+      </w:pPr>
+      <w:r>
+        <w:rPr>
+          <w:i/>
+        </w:rPr>
+        <w:t>Weber State University</w:t>
+      </w:r>
+      <w:r>
+        <w:rPr>
+          <w:i/>
+        </w:rPr>
+        <w:t>, Ogden, Utah</w:t>
+      </w:r>
+    </w:p>
+    <w:p>
+      <w:pPr>
+        <w:pStyle w:val="ListParagraph"/>
+        <w:numPr>
+          <w:ilvl w:val="0"/>
+          <w:numId w:val="2"/>
+        </w:numPr>
+        <w:spacing w:after="0"/>
+      </w:pPr>
+      <w:r>
+        <w:t>Helped fellow stude</w:t>
+      </w:r>
+      <w:r>
+        <w:t>nts with computer-related task</w:t>
+      </w:r>
+      <w:r>
+        <w:t>s while earning a 4-year degree (a B.S. in math.)</w:t>
+      </w:r>
+    </w:p>
+    <w:p>
+      <w:pPr>
+        <w:pStyle w:val="ListParagraph"/>
+        <w:numPr>
+          <w:ilvl w:val="0"/>
+          <w:numId w:val="2"/>
+        </w:numPr>
+        <w:spacing w:after="0"/>
+      </w:pPr>
+      <w:r>
+        <w:t>Maintained lab equipment.</w:t>
+      </w:r>
+    </w:p>
+    <w:p>
+      <w:pPr>
+        <w:spacing w:after="0"/>
+      </w:pPr>
+    </w:p>
+    <w:p>
+      <w:pPr>
+        <w:spacing w:after="0"/>
+      </w:pPr>
+    </w:p>
+    <w:p>
+      <w:pPr>
+        <w:spacing w:after="0"/>
+      </w:pPr>
+    </w:p>
+    <w:p>
+      <w:pPr>
+        <w:tabs>
+          <w:tab w:val="right" w:pos="9360"/>
+        </w:tabs>
+        <w:spacing w:after="0"/>
+      </w:pPr>
+      <w:r>
+        <w:rPr>
+          <w:b/>
+        </w:rPr>
+        <w:lastRenderedPageBreak/>
+        <w:t>Level 1 Programmer</w:t>
+      </w:r>
+      <w:r>
+        <w:rPr>
+          <w:b/>
+        </w:rPr>
+        <w:tab/>
+      </w:r>
+      <w:r>
+        <w:t>2001 – 2002</w:t>
+      </w:r>
+    </w:p>
+    <w:p>
+      <w:pPr>
+        <w:spacing w:after="0"/>
+        <w:rPr>
+          <w:i/>
+        </w:rPr>
+      </w:pPr>
+      <w:r>
+        <w:rPr>
+          <w:i/>
+        </w:rPr>
+        <w:t>Acclaim Entertainment</w:t>
+      </w:r>
+      <w:r>
+        <w:rPr>
+          <w:i/>
+        </w:rPr>
+        <w:t>, Sugar House, Utah</w:t>
+      </w:r>
+    </w:p>
+    <w:p>
+      <w:pPr>
+        <w:pStyle w:val="ListParagraph"/>
+        <w:numPr>
+          <w:ilvl w:val="0"/>
+          <w:numId w:val="2"/>
+        </w:numPr>
+        <w:spacing w:after="0"/>
+      </w:pPr>
+      <w:r>
+        <w:t>Developed, using C++, the front-end menu system for the game Legends of Wrestling II.</w:t>
+      </w:r>
+    </w:p>
+    <w:p>
+      <w:pPr>
+        <w:pStyle w:val="ListParagraph"/>
+        <w:numPr>
+          <w:ilvl w:val="0"/>
+          <w:numId w:val="2"/>
+        </w:numPr>
+        <w:spacing w:after="0"/>
+      </w:pPr>
+      <w:r>
+        <w:t>Worked closely with artists and designers to bring their vision of the UI to fruition.</w:t>
+      </w:r>
+    </w:p>
+    <w:p>
+      <w:pPr>
+        <w:pStyle w:val="ListParagraph"/>
+        <w:numPr>
+          <w:ilvl w:val="0"/>
+          <w:numId w:val="2"/>
+        </w:numPr>
+        <w:spacing w:after="0"/>
+      </w:pPr>
+      <w:r>
+        <w:t xml:space="preserve">Handled </w:t>
+      </w:r>
+      <w:r>
+        <w:t>asynchronous streaming of 3D wrestler models into and out of memory as characters were selected on the character selection screen.</w:t>
+      </w:r>
+    </w:p>
+    <w:p>
+      <w:pPr>
+        <w:pStyle w:val="ListParagraph"/>
+        <w:numPr>
+          <w:ilvl w:val="0"/>
+          <w:numId w:val="2"/>
+        </w:numPr>
+        <w:spacing w:after="0"/>
+      </w:pPr>
+      <w:r>
+        <w:t>Wrote a mesh deformation feature used by the character customization feature of the game.  This allowed you to change the size of body-parts on your custom wrestler.</w:t>
+      </w:r>
+    </w:p>
+    <w:p>
+      <w:pPr>
+        <w:spacing w:after="0"/>
+      </w:pPr>
+    </w:p>
+    <w:p>
+      <w:pPr>
+        <w:tabs>
+          <w:tab w:val="right" w:pos="9360"/>
+        </w:tabs>
+        <w:spacing w:after="0"/>
+      </w:pPr>
+      <w:r>
+        <w:rPr>
+          <w:b/>
+        </w:rPr>
+        <w:t>Programm</w:t>
+      </w:r>
+      <w:r>
+        <w:rPr>
+          <w:b/>
+        </w:rPr>
+        <w:t>er</w:t>
+      </w:r>
+      <w:r>
+        <w:rPr>
+          <w:b/>
+        </w:rPr>
+        <w:t xml:space="preserve"> Intern</w:t>
+      </w:r>
+      <w:r>
+        <w:rPr>
+          <w:b/>
+        </w:rPr>
+        <w:tab/>
+      </w:r>
+      <w:r>
+        <w:t>2000 – 2001</w:t>
+      </w:r>
+    </w:p>
+    <w:p>
+      <w:pPr>
+        <w:spacing w:after="0"/>
+        <w:rPr>
+          <w:i/>
+        </w:rPr>
+      </w:pPr>
+      <w:r>
+        <w:rPr>
+          <w:i/>
+        </w:rPr>
+        <w:t>Acclaim Entertainment</w:t>
+      </w:r>
+      <w:r>
+        <w:rPr>
+          <w:i/>
+        </w:rPr>
+        <w:t>, Sugar House, Utah</w:t>
+      </w:r>
+    </w:p>
+    <w:p>
+      <w:pPr>
+        <w:pStyle w:val="ListParagraph"/>
+        <w:numPr>
+          <w:ilvl w:val="0"/>
+          <w:numId w:val="2"/>
+        </w:numPr>
+        <w:spacing w:after="0"/>
+      </w:pPr>
+      <w:r>
+        <w:t>Worked closely with my mentor, Larry Hutcherson, to develop the particle system</w:t>
+      </w:r>
+      <w:r>
+        <w:t xml:space="preserve"> for the game Legends of Wrestling I.</w:t>
+      </w:r>
+    </w:p>
+    <w:p>
+      <w:pPr>
+        <w:pStyle w:val="ListParagraph"/>
+        <w:numPr>
+          <w:ilvl w:val="0"/>
+          <w:numId w:val="2"/>
+        </w:numPr>
+        <w:spacing w:after="0"/>
+      </w:pPr>
+      <w:r>
+        <w:t>Under Larry’s guidance, implemented blood splatter (texel writes) on the wrestling mat.</w:t>
+      </w:r>
+      <w:r>
+        <w:t xml:space="preserve">  These coincided with blood particles hitting the mat.</w:t>
+      </w:r>
+    </w:p>
+    <w:p>
+      <w:pPr>
+        <w:pStyle w:val="ListParagraph"/>
+        <w:numPr>
+          <w:ilvl w:val="0"/>
+          <w:numId w:val="2"/>
+        </w:numPr>
+        <w:spacing w:after="0"/>
+      </w:pPr>
+      <w:r>
+        <w:t>Learned the Perl scripting language.</w:t>
+      </w:r>
+    </w:p>
+    <w:p>
+      <w:pPr>
+        <w:spacing w:after="0"/>
+        <w:rPr>
+          <w:b/>
+          <w:sz w:val="28"/>
+          <w:szCs w:val="28"/>
+        </w:rPr>
+      </w:pPr>
+    </w:p>
+    <w:p>
+      <w:pPr>
+        <w:spacing w:after="0"/>
+        <w:rPr>
+          <w:b/>
+          <w:sz w:val="28"/>
+          <w:szCs w:val="28"/>
+        </w:rPr>
+      </w:pPr>
+      <w:r>
+        <w:rPr>
+          <w:b/>
+          <w:sz w:val="28"/>
+          <w:szCs w:val="28"/>
+        </w:rPr>
+        <w:t>Education</w:t>
+      </w:r>
+    </w:p>
+    <w:p>
+      <w:pPr>
+        <w:spacing w:after="0"/>
+      </w:pPr>
+    </w:p>
+    <w:p>
+      <w:pPr>
+        <w:tabs>
+          <w:tab w:val="right" w:pos="9360"/>
+        </w:tabs>
+        <w:spacing w:after="0"/>
+      </w:pPr>
+      <w:r>
+        <w:rPr>
+          <w:b/>
+        </w:rPr>
+        <w:t>Bachelor of Science in Mathematics</w:t>
+      </w:r>
+      <w:r>
+        <w:rPr>
+          <w:b/>
+        </w:rPr>
+        <w:tab/>
+      </w:r>
+      <w:r>
+        <w:t>2003 – 2007</w:t>
+      </w:r>
+    </w:p>
+    <w:p>
+      <w:pPr>
+        <w:spacing w:after="0"/>
+        <w:rPr>
+          <w:i/>
+        </w:rPr>
+      </w:pPr>
+      <w:r>
+        <w:rPr>
+          <w:i/>
+        </w:rPr>
+        <w:t>Weber State University</w:t>
+      </w:r>
+      <w:r>
+        <w:rPr>
+          <w:i/>
+        </w:rPr>
+        <w:t>, Ogden, Utah</w:t>
+      </w:r>
+    </w:p>
+    <w:p>
+      <w:pPr>
+        <w:pStyle w:val="ListParagraph"/>
+        <w:numPr>
+          <w:ilvl w:val="0"/>
+          <w:numId w:val="2"/>
+        </w:numPr>
+        <w:spacing w:after="0"/>
+      </w:pPr>
+      <w:r>
+        <w:t>While earning a 4-year degree, participated in math club, and submitted solutions to problems published in math journals.</w:t>
+      </w:r>
+    </w:p>
+    <w:p>
+      <w:pPr>
+        <w:pStyle w:val="ListParagraph"/>
+        <w:numPr>
+          <w:ilvl w:val="0"/>
+          <w:numId w:val="2"/>
+        </w:numPr>
+        <w:spacing w:after="0"/>
+      </w:pPr>
+      <w:r>
+        <w:t>Earned a minor in computer science.</w:t>
+      </w:r>
+    </w:p>
+    <w:p>
+      <w:pPr>
+        <w:pStyle w:val="ListParagraph"/>
+        <w:numPr>
+          <w:ilvl w:val="0"/>
+          <w:numId w:val="2"/>
+        </w:numPr>
+        <w:spacing w:after="0"/>
+      </w:pPr>
+      <w:r>
+        <w:t>Occasionally g</w:t>
+      </w:r>
+      <w:r>
+        <w:t>ave talks to the math club on interesting math puzzle solutions.</w:t>
+      </w:r>
+    </w:p>
+    <w:p>
+      <w:pPr>
+        <w:spacing w:after="0"/>
+      </w:pPr>
+    </w:p>
+    <w:p>
+      <w:pPr>
+        <w:tabs>
+          <w:tab w:val="right" w:pos="9360"/>
+        </w:tabs>
+        <w:spacing w:after="0"/>
+      </w:pPr>
+      <w:r>
+        <w:rPr>
+          <w:b/>
+        </w:rPr>
+        <w:t>High School Diploma</w:t>
+      </w:r>
+      <w:r>
+        <w:rPr>
+          <w:b/>
+        </w:rPr>
+        <w:tab/>
+      </w:r>
+      <w:r>
+        <w:t>1998 – 2001</w:t>
+      </w:r>
+    </w:p>
+    <w:p>
+      <w:pPr>
+        <w:spacing w:after="0"/>
+        <w:rPr>
+          <w:i/>
+        </w:rPr>
+      </w:pPr>
+      <w:r>
+        <w:rPr>
+          <w:i/>
+        </w:rPr>
+        <w:t>Viewmont High School</w:t>
+      </w:r>
+      <w:r>
+        <w:rPr>
+          <w:i/>
+        </w:rPr>
+        <w:t xml:space="preserve">, </w:t>
+      </w:r>
+      <w:r>
+        <w:rPr>
+          <w:i/>
+        </w:rPr>
+        <w:t>Bountiful</w:t>
+      </w:r>
+      <w:r>
+        <w:rPr>
+          <w:i/>
+        </w:rPr>
+        <w:t>, Utah</w:t>
+      </w:r>
+    </w:p>
+    <w:p>
+      <w:pPr>
+        <w:pStyle w:val="ListParagraph"/>
+        <w:numPr>
+          <w:ilvl w:val="0"/>
+          <w:numId w:val="2"/>
+        </w:numPr>
+        <w:spacing w:after="0"/>
+      </w:pPr>
+      <w:r>
+        <w:t xml:space="preserve">While in </w:t>
+      </w:r>
+      <w:r>
+        <w:t xml:space="preserve">the first year of </w:t>
+      </w:r>
+      <w:r>
+        <w:t>high school, played clarinet in the marching band.</w:t>
+      </w:r>
+    </w:p>
+    <w:p>
+      <w:pPr>
+        <w:spacing w:after="0"/>
+      </w:pPr>
+    </w:p>
+    <w:p>
+      <w:pPr>
+        <w:tabs>
+          <w:tab w:val="right" w:pos="9360"/>
+        </w:tabs>
+        <w:spacing w:after="0"/>
+      </w:pPr>
+      <w:r>
+        <w:rPr>
+          <w:b/>
+        </w:rPr>
         <w:t>College Credit</w:t>
       </w:r>
       <w:r>
@@ -974,6 +1393,11 @@
     </w:p>
     <w:p>
       <w:pPr>
+        <w:pStyle w:val="ListParagraph"/>
+        <w:numPr>
+          <w:ilvl w:val="0"/>
+          <w:numId w:val="2"/>
+        </w:numPr>
         <w:spacing w:after="0"/>
       </w:pPr>
       <w:r>
@@ -990,6 +1414,323 @@
       <w:pPr>
         <w:spacing w:after="0"/>
       </w:pPr>
+    </w:p>
+    <w:p>
+      <w:pPr>
+        <w:spacing w:after="0"/>
+        <w:rPr>
+          <w:b/>
+          <w:bCs/>
+          <w:sz w:val="28"/>
+          <w:szCs w:val="28"/>
+        </w:rPr>
+      </w:pPr>
+      <w:r>
+        <w:rPr>
+          <w:b/>
+          <w:bCs/>
+          <w:sz w:val="28"/>
+          <w:szCs w:val="28"/>
+        </w:rPr>
+        <w:t>Personal Programming Projects</w:t>
+      </w:r>
+    </w:p>
+    <w:p>
+      <w:pPr>
+        <w:spacing w:after="0"/>
+        <w:rPr>
+          <w:sz w:val="28"/>
+          <w:szCs w:val="28"/>
+        </w:rPr>
+      </w:pPr>
+    </w:p>
+    <w:p>
+      <w:pPr>
+        <w:spacing w:after="0"/>
+        <w:rPr>
+          <w:b/>
+          <w:bCs/>
+        </w:rPr>
+      </w:pPr>
+      <w:proofErr w:type="spellStart"/>
+      <w:r>
+        <w:rPr>
+          <w:b/>
+          <w:bCs/>
+        </w:rPr>
+        <w:t>Imzadi</w:t>
+      </w:r>
+      <w:proofErr w:type="spellEnd"/>
+    </w:p>
+    <w:p>
+      <w:pPr>
+        <w:spacing w:after="0"/>
+        <w:rPr>
+          <w:i/>
+          <w:iCs/>
+        </w:rPr>
+      </w:pPr>
+      <w:r>
+        <w:rPr>
+          <w:i/>
+          <w:iCs/>
+        </w:rPr>
+        <w:t xml:space="preserve">A </w:t>
+      </w:r>
+      <w:r>
+        <w:rPr>
+          <w:i/>
+          <w:iCs/>
+        </w:rPr>
+        <w:t xml:space="preserve">basic game engine </w:t>
+      </w:r>
+      <w:r>
+        <w:rPr>
+          <w:i/>
+          <w:iCs/>
+        </w:rPr>
+        <w:t>based on</w:t>
+      </w:r>
+      <w:r>
+        <w:rPr>
+          <w:i/>
+          <w:iCs/>
+        </w:rPr>
+        <w:t xml:space="preserve"> DirectX 11.</w:t>
+      </w:r>
+    </w:p>
+    <w:p>
+      <w:pPr>
+        <w:pStyle w:val="ListParagraph"/>
+        <w:numPr>
+          <w:ilvl w:val="0"/>
+          <w:numId w:val="2"/>
+        </w:numPr>
+        <w:spacing w:after="0"/>
+        <w:rPr>
+          <w:b/>
+          <w:bCs/>
+        </w:rPr>
+      </w:pPr>
+      <w:r>
+        <w:t>Wrote a basic game engine using C++ with the purpose of learning DirectX 11.</w:t>
+      </w:r>
+    </w:p>
+    <w:p>
+      <w:pPr>
+        <w:pStyle w:val="ListParagraph"/>
+        <w:numPr>
+          <w:ilvl w:val="0"/>
+          <w:numId w:val="2"/>
+        </w:numPr>
+        <w:spacing w:after="0"/>
+        <w:rPr>
+          <w:b/>
+          <w:bCs/>
+        </w:rPr>
+      </w:pPr>
+      <w:r>
+        <w:t>Developed a basic collision system with broad phase (using BVH) and narrow phase collision</w:t>
+      </w:r>
+      <w:r>
+        <w:t xml:space="preserve"> detection that runs in its own thread.</w:t>
+      </w:r>
+    </w:p>
+    <w:p>
+      <w:pPr>
+        <w:pStyle w:val="ListParagraph"/>
+        <w:numPr>
+          <w:ilvl w:val="0"/>
+          <w:numId w:val="2"/>
+        </w:numPr>
+        <w:spacing w:after="0"/>
+        <w:rPr>
+          <w:b/>
+          <w:bCs/>
+        </w:rPr>
+      </w:pPr>
+      <w:r>
+        <w:lastRenderedPageBreak/>
+        <w:t>Developed a basic animation system that can animate a character rigged and animated in 3Ds Max, as well as perform real-time mesh deformations (skinning.)  It can also blend from one animation to another for smooth transitions.</w:t>
+      </w:r>
+    </w:p>
+    <w:p>
+      <w:pPr>
+        <w:pStyle w:val="ListParagraph"/>
+        <w:numPr>
+          <w:ilvl w:val="0"/>
+          <w:numId w:val="2"/>
+        </w:numPr>
+        <w:spacing w:after="0"/>
+        <w:rPr>
+          <w:b/>
+          <w:bCs/>
+        </w:rPr>
+      </w:pPr>
+      <w:r>
+        <w:t>Developed real-time shadows using a shadow pass and a shadow buffer used in the main rendering pass.</w:t>
+      </w:r>
+    </w:p>
+    <w:p>
+      <w:pPr>
+        <w:pStyle w:val="ListParagraph"/>
+        <w:numPr>
+          <w:ilvl w:val="0"/>
+          <w:numId w:val="2"/>
+        </w:numPr>
+        <w:spacing w:after="0"/>
+        <w:rPr>
+          <w:b/>
+          <w:bCs/>
+        </w:rPr>
+      </w:pPr>
+      <w:r>
+        <w:t>Developed a font-renderer using the free-type library.</w:t>
+      </w:r>
+    </w:p>
+    <w:p>
+      <w:pPr>
+        <w:spacing w:after="0"/>
+        <w:rPr>
+          <w:b/>
+          <w:bCs/>
+        </w:rPr>
+      </w:pPr>
+    </w:p>
+    <w:p>
+      <w:pPr>
+        <w:spacing w:after="0"/>
+        <w:rPr>
+          <w:b/>
+          <w:bCs/>
+        </w:rPr>
+      </w:pPr>
+      <w:r>
+        <w:rPr>
+          <w:b/>
+          <w:bCs/>
+        </w:rPr>
+        <w:t>Thebe</w:t>
+      </w:r>
+    </w:p>
+    <w:p>
+      <w:pPr>
+        <w:spacing w:after="0"/>
+      </w:pPr>
+      <w:r>
+        <w:rPr>
+          <w:i/>
+          <w:iCs/>
+        </w:rPr>
+        <w:t>A basic game engine based on DirectX 12</w:t>
+      </w:r>
+      <w:r>
+        <w:t>.</w:t>
+      </w:r>
+    </w:p>
+    <w:p>
+      <w:pPr>
+        <w:pStyle w:val="ListParagraph"/>
+        <w:numPr>
+          <w:ilvl w:val="0"/>
+          <w:numId w:val="2"/>
+        </w:numPr>
+        <w:spacing w:after="0"/>
+      </w:pPr>
+      <w:r>
+        <w:t>Wrote a basic game engine using C++ with the purpose of learning DirectX 12.</w:t>
+      </w:r>
+    </w:p>
+    <w:p>
+      <w:pPr>
+        <w:pStyle w:val="ListParagraph"/>
+        <w:numPr>
+          <w:ilvl w:val="0"/>
+          <w:numId w:val="2"/>
+        </w:numPr>
+        <w:spacing w:after="0"/>
+      </w:pPr>
+      <w:r>
+        <w:t>Wrote a framework of classes designed to handle CPU/GPU synchronization.</w:t>
+      </w:r>
+    </w:p>
+    <w:p>
+      <w:pPr>
+        <w:pStyle w:val="ListParagraph"/>
+        <w:numPr>
+          <w:ilvl w:val="0"/>
+          <w:numId w:val="2"/>
+        </w:numPr>
+        <w:spacing w:after="0"/>
+      </w:pPr>
+      <w:r>
+        <w:t>Wrote classes for handling basic memory management for things like the upload heap.</w:t>
+      </w:r>
+    </w:p>
+    <w:p>
+      <w:pPr>
+        <w:pStyle w:val="ListParagraph"/>
+        <w:numPr>
+          <w:ilvl w:val="0"/>
+          <w:numId w:val="2"/>
+        </w:numPr>
+        <w:spacing w:after="0"/>
+      </w:pPr>
+      <w:r>
+        <w:t>Developed another front-renderer for this engine using free-type, and optimized it using DirectX 12’s instancing feature.</w:t>
+      </w:r>
+    </w:p>
+    <w:p>
+      <w:pPr>
+        <w:pStyle w:val="ListParagraph"/>
+        <w:numPr>
+          <w:ilvl w:val="0"/>
+          <w:numId w:val="2"/>
+        </w:numPr>
+        <w:spacing w:after="0"/>
+      </w:pPr>
+      <w:r>
+        <w:t>Also developed real-time shadows for this engine using a shadow pass and a shadow buffer used in the main pass.</w:t>
+      </w:r>
+    </w:p>
+    <w:p>
+      <w:pPr>
+        <w:pStyle w:val="ListParagraph"/>
+        <w:numPr>
+          <w:ilvl w:val="0"/>
+          <w:numId w:val="2"/>
+        </w:numPr>
+        <w:spacing w:after="0"/>
+      </w:pPr>
+      <w:r>
+        <w:t>Added MSAA to the final render result.</w:t>
+      </w:r>
+    </w:p>
+    <w:p>
+      <w:pPr>
+        <w:pStyle w:val="ListParagraph"/>
+        <w:numPr>
+          <w:ilvl w:val="0"/>
+          <w:numId w:val="2"/>
+        </w:numPr>
+        <w:spacing w:after="0"/>
+      </w:pPr>
+      <w:r>
+        <w:t>Developed another basic collision system with a BVH, but this one uses the GJK algorithm for the narrow phase.</w:t>
+      </w:r>
+    </w:p>
+    <w:p>
+      <w:pPr>
+        <w:pStyle w:val="ListParagraph"/>
+        <w:numPr>
+          <w:ilvl w:val="0"/>
+          <w:numId w:val="2"/>
+        </w:numPr>
+        <w:spacing w:after="0"/>
+      </w:pPr>
+      <w:r>
+        <w:t>Also implemented the expanded polytope algorithm for finding convex hulls as well as solving for the penetration depth between hulls.</w:t>
+      </w:r>
     </w:p>
     <w:sectPr>
       <w:pgSz w:w="12240" w:h="15840"/>
@@ -1002,7 +1743,7 @@
 </file>
 
 <file path=word/endnotes.xml><?xml version="1.0" encoding="utf-8"?>
-<w:endnotes xmlns:wpc="http://schemas.microsoft.com/office/word/2010/wordprocessingCanvas" xmlns:cx="http://schemas.microsoft.com/office/drawing/2014/chartex" xmlns:cx1="http://schemas.microsoft.com/office/drawing/2015/9/8/chartex" xmlns:cx2="http://schemas.microsoft.com/office/drawing/2015/10/21/chartex" xmlns:cx3="http://schemas.microsoft.com/office/drawing/2016/5/9/chartex" xmlns:cx4="http://schemas.microsoft.com/office/drawing/2016/5/10/chartex" xmlns:cx5="http://schemas.microsoft.com/office/drawing/2016/5/11/chartex" xmlns:cx6="http://schemas.microsoft.com/office/drawing/2016/5/12/chartex" xmlns:cx7="http://schemas.microsoft.com/office/drawing/2016/5/13/chartex" xmlns:cx8="http://schemas.microsoft.com/office/drawing/2016/5/14/chartex" xmlns:mc="http://schemas.openxmlformats.org/markup-compatibility/2006" xmlns:aink="http://schemas.microsoft.com/office/drawing/2016/ink" xmlns:am3d="http://schemas.microsoft.com/office/drawing/2017/model3d" xmlns:o="urn:schemas-microsoft-com:office:office" xmlns:oel="http://schemas.microsoft.com/office/2019/extlst" xmlns:r="http://schemas.openxmlformats.org/officeDocument/2006/relationships" xmlns:m="http://schemas.openxmlformats.org/officeDocument/2006/math" xmlns:v="urn:schemas-microsoft-com:vml" xmlns:wp14="http://schemas.microsoft.com/office/word/2010/wordprocessingDrawing" xmlns:wp="http://schemas.openxmlformats.org/drawingml/2006/wordprocessingDrawing" xmlns:w10="urn:schemas-microsoft-com:office:word" xmlns:w="http://schemas.openxmlformats.org/wordprocessingml/2006/main" xmlns:w14="http://schemas.microsoft.com/office/word/2010/wordml" xmlns:w15="http://schemas.microsoft.com/office/word/2012/wordml" xmlns:w16cex="http://schemas.microsoft.com/office/word/2018/wordml/cex" xmlns:w16cid="http://schemas.microsoft.com/office/word/2016/wordml/cid" xmlns:w16="http://schemas.microsoft.com/office/word/2018/wordml" xmlns:w16du="http://schemas.microsoft.com/office/word/2023/wordml/word16du" xmlns:w16sdtdh="http://schemas.microsoft.com/office/word/2020/wordml/sdtdatahash" xmlns:w16se="http://schemas.microsoft.com/office/word/2015/wordml/symex" xmlns:wpg="http://schemas.microsoft.com/office/word/2010/wordprocessingGroup" xmlns:wpi="http://schemas.microsoft.com/office/word/2010/wordprocessingInk" xmlns:wne="http://schemas.microsoft.com/office/word/2006/wordml" xmlns:wps="http://schemas.microsoft.com/office/word/2010/wordprocessingShape" mc:Ignorable="w14 w15 w16se w16cid w16 w16cex w16sdtdh w16du wp14">
+<w:endnotes xmlns:wpc="http://schemas.microsoft.com/office/word/2010/wordprocessingCanvas" xmlns:cx="http://schemas.microsoft.com/office/drawing/2014/chartex" xmlns:cx1="http://schemas.microsoft.com/office/drawing/2015/9/8/chartex" xmlns:cx2="http://schemas.microsoft.com/office/drawing/2015/10/21/chartex" xmlns:cx3="http://schemas.microsoft.com/office/drawing/2016/5/9/chartex" xmlns:cx4="http://schemas.microsoft.com/office/drawing/2016/5/10/chartex" xmlns:cx5="http://schemas.microsoft.com/office/drawing/2016/5/11/chartex" xmlns:cx6="http://schemas.microsoft.com/office/drawing/2016/5/12/chartex" xmlns:cx7="http://schemas.microsoft.com/office/drawing/2016/5/13/chartex" xmlns:cx8="http://schemas.microsoft.com/office/drawing/2016/5/14/chartex" xmlns:mc="http://schemas.openxmlformats.org/markup-compatibility/2006" xmlns:aink="http://schemas.microsoft.com/office/drawing/2016/ink" xmlns:am3d="http://schemas.microsoft.com/office/drawing/2017/model3d" xmlns:o="urn:schemas-microsoft-com:office:office" xmlns:oel="http://schemas.microsoft.com/office/2019/extlst" xmlns:r="http://schemas.openxmlformats.org/officeDocument/2006/relationships" xmlns:m="http://schemas.openxmlformats.org/officeDocument/2006/math" xmlns:v="urn:schemas-microsoft-com:vml" xmlns:wp14="http://schemas.microsoft.com/office/word/2010/wordprocessingDrawing" xmlns:wp="http://schemas.openxmlformats.org/drawingml/2006/wordprocessingDrawing" xmlns:w10="urn:schemas-microsoft-com:office:word" xmlns:w="http://schemas.openxmlformats.org/wordprocessingml/2006/main" xmlns:w14="http://schemas.microsoft.com/office/word/2010/wordml" xmlns:w15="http://schemas.microsoft.com/office/word/2012/wordml" xmlns:w16cex="http://schemas.microsoft.com/office/word/2018/wordml/cex" xmlns:w16cid="http://schemas.microsoft.com/office/word/2016/wordml/cid" xmlns:w16="http://schemas.microsoft.com/office/word/2018/wordml" xmlns:w16du="http://schemas.microsoft.com/office/word/2023/wordml/word16du" xmlns:w16sdtdh="http://schemas.microsoft.com/office/word/2020/wordml/sdtdatahash" xmlns:w16sdtfl="http://schemas.microsoft.com/office/word/2024/wordml/sdtformatlock" xmlns:w16se="http://schemas.microsoft.com/office/word/2015/wordml/symex" xmlns:wpg="http://schemas.microsoft.com/office/word/2010/wordprocessingGroup" xmlns:wpi="http://schemas.microsoft.com/office/word/2010/wordprocessingInk" xmlns:wne="http://schemas.microsoft.com/office/word/2006/wordml" xmlns:wps="http://schemas.microsoft.com/office/word/2010/wordprocessingShape" mc:Ignorable="w14 w15 w16se w16cid w16 w16cex w16sdtdh w16sdtfl w16du wp14">
   <w:endnote w:type="separator" w:id="-1">
     <w:p>
       <w:pPr>
@@ -1027,7 +1768,7 @@
 </file>
 
 <file path=word/footnotes.xml><?xml version="1.0" encoding="utf-8"?>
-<w:footnotes xmlns:wpc="http://schemas.microsoft.com/office/word/2010/wordprocessingCanvas" xmlns:cx="http://schemas.microsoft.com/office/drawing/2014/chartex" xmlns:cx1="http://schemas.microsoft.com/office/drawing/2015/9/8/chartex" xmlns:cx2="http://schemas.microsoft.com/office/drawing/2015/10/21/chartex" xmlns:cx3="http://schemas.microsoft.com/office/drawing/2016/5/9/chartex" xmlns:cx4="http://schemas.microsoft.com/office/drawing/2016/5/10/chartex" xmlns:cx5="http://schemas.microsoft.com/office/drawing/2016/5/11/chartex" xmlns:cx6="http://schemas.microsoft.com/office/drawing/2016/5/12/chartex" xmlns:cx7="http://schemas.microsoft.com/office/drawing/2016/5/13/chartex" xmlns:cx8="http://schemas.microsoft.com/office/drawing/2016/5/14/chartex" xmlns:mc="http://schemas.openxmlformats.org/markup-compatibility/2006" xmlns:aink="http://schemas.microsoft.com/office/drawing/2016/ink" xmlns:am3d="http://schemas.microsoft.com/office/drawing/2017/model3d" xmlns:o="urn:schemas-microsoft-com:office:office" xmlns:oel="http://schemas.microsoft.com/office/2019/extlst" xmlns:r="http://schemas.openxmlformats.org/officeDocument/2006/relationships" xmlns:m="http://schemas.openxmlformats.org/officeDocument/2006/math" xmlns:v="urn:schemas-microsoft-com:vml" xmlns:wp14="http://schemas.microsoft.com/office/word/2010/wordprocessingDrawing" xmlns:wp="http://schemas.openxmlformats.org/drawingml/2006/wordprocessingDrawing" xmlns:w10="urn:schemas-microsoft-com:office:word" xmlns:w="http://schemas.openxmlformats.org/wordprocessingml/2006/main" xmlns:w14="http://schemas.microsoft.com/office/word/2010/wordml" xmlns:w15="http://schemas.microsoft.com/office/word/2012/wordml" xmlns:w16cex="http://schemas.microsoft.com/office/word/2018/wordml/cex" xmlns:w16cid="http://schemas.microsoft.com/office/word/2016/wordml/cid" xmlns:w16="http://schemas.microsoft.com/office/word/2018/wordml" xmlns:w16du="http://schemas.microsoft.com/office/word/2023/wordml/word16du" xmlns:w16sdtdh="http://schemas.microsoft.com/office/word/2020/wordml/sdtdatahash" xmlns:w16se="http://schemas.microsoft.com/office/word/2015/wordml/symex" xmlns:wpg="http://schemas.microsoft.com/office/word/2010/wordprocessingGroup" xmlns:wpi="http://schemas.microsoft.com/office/word/2010/wordprocessingInk" xmlns:wne="http://schemas.microsoft.com/office/word/2006/wordml" xmlns:wps="http://schemas.microsoft.com/office/word/2010/wordprocessingShape" mc:Ignorable="w14 w15 w16se w16cid w16 w16cex w16sdtdh w16du wp14">
+<w:footnotes xmlns:wpc="http://schemas.microsoft.com/office/word/2010/wordprocessingCanvas" xmlns:cx="http://schemas.microsoft.com/office/drawing/2014/chartex" xmlns:cx1="http://schemas.microsoft.com/office/drawing/2015/9/8/chartex" xmlns:cx2="http://schemas.microsoft.com/office/drawing/2015/10/21/chartex" xmlns:cx3="http://schemas.microsoft.com/office/drawing/2016/5/9/chartex" xmlns:cx4="http://schemas.microsoft.com/office/drawing/2016/5/10/chartex" xmlns:cx5="http://schemas.microsoft.com/office/drawing/2016/5/11/chartex" xmlns:cx6="http://schemas.microsoft.com/office/drawing/2016/5/12/chartex" xmlns:cx7="http://schemas.microsoft.com/office/drawing/2016/5/13/chartex" xmlns:cx8="http://schemas.microsoft.com/office/drawing/2016/5/14/chartex" xmlns:mc="http://schemas.openxmlformats.org/markup-compatibility/2006" xmlns:aink="http://schemas.microsoft.com/office/drawing/2016/ink" xmlns:am3d="http://schemas.microsoft.com/office/drawing/2017/model3d" xmlns:o="urn:schemas-microsoft-com:office:office" xmlns:oel="http://schemas.microsoft.com/office/2019/extlst" xmlns:r="http://schemas.openxmlformats.org/officeDocument/2006/relationships" xmlns:m="http://schemas.openxmlformats.org/officeDocument/2006/math" xmlns:v="urn:schemas-microsoft-com:vml" xmlns:wp14="http://schemas.microsoft.com/office/word/2010/wordprocessingDrawing" xmlns:wp="http://schemas.openxmlformats.org/drawingml/2006/wordprocessingDrawing" xmlns:w10="urn:schemas-microsoft-com:office:word" xmlns:w="http://schemas.openxmlformats.org/wordprocessingml/2006/main" xmlns:w14="http://schemas.microsoft.com/office/word/2010/wordml" xmlns:w15="http://schemas.microsoft.com/office/word/2012/wordml" xmlns:w16cex="http://schemas.microsoft.com/office/word/2018/wordml/cex" xmlns:w16cid="http://schemas.microsoft.com/office/word/2016/wordml/cid" xmlns:w16="http://schemas.microsoft.com/office/word/2018/wordml" xmlns:w16du="http://schemas.microsoft.com/office/word/2023/wordml/word16du" xmlns:w16sdtdh="http://schemas.microsoft.com/office/word/2020/wordml/sdtdatahash" xmlns:w16sdtfl="http://schemas.microsoft.com/office/word/2024/wordml/sdtformatlock" xmlns:w16se="http://schemas.microsoft.com/office/word/2015/wordml/symex" xmlns:wpg="http://schemas.microsoft.com/office/word/2010/wordprocessingGroup" xmlns:wpi="http://schemas.microsoft.com/office/word/2010/wordprocessingInk" xmlns:wne="http://schemas.microsoft.com/office/word/2006/wordml" xmlns:wps="http://schemas.microsoft.com/office/word/2010/wordprocessingShape" mc:Ignorable="w14 w15 w16se w16cid w16 w16cex w16sdtdh w16sdtfl w16du wp14">
   <w:footnote w:type="separator" w:id="-1">
     <w:p>
       <w:pPr>
@@ -1052,12 +1793,12 @@
 </file>
 
 <file path=word/numbering.xml><?xml version="1.0" encoding="utf-8"?>
-<w:numbering xmlns:wpc="http://schemas.microsoft.com/office/word/2010/wordprocessingCanvas" xmlns:cx="http://schemas.microsoft.com/office/drawing/2014/chartex" xmlns:cx1="http://schemas.microsoft.com/office/drawing/2015/9/8/chartex" xmlns:cx2="http://schemas.microsoft.com/office/drawing/2015/10/21/chartex" xmlns:cx3="http://schemas.microsoft.com/office/drawing/2016/5/9/chartex" xmlns:cx4="http://schemas.microsoft.com/office/drawing/2016/5/10/chartex" xmlns:cx5="http://schemas.microsoft.com/office/drawing/2016/5/11/chartex" xmlns:cx6="http://schemas.microsoft.com/office/drawing/2016/5/12/chartex" xmlns:cx7="http://schemas.microsoft.com/office/drawing/2016/5/13/chartex" xmlns:cx8="http://schemas.microsoft.com/office/drawing/2016/5/14/chartex" xmlns:mc="http://schemas.openxmlformats.org/markup-compatibility/2006" xmlns:aink="http://schemas.microsoft.com/office/drawing/2016/ink" xmlns:am3d="http://schemas.microsoft.com/office/drawing/2017/model3d" xmlns:o="urn:schemas-microsoft-com:office:office" xmlns:oel="http://schemas.microsoft.com/office/2019/extlst" xmlns:r="http://schemas.openxmlformats.org/officeDocument/2006/relationships" xmlns:m="http://schemas.openxmlformats.org/officeDocument/2006/math" xmlns:v="urn:schemas-microsoft-com:vml" xmlns:wp14="http://schemas.microsoft.com/office/word/2010/wordprocessingDrawing" xmlns:wp="http://schemas.openxmlformats.org/drawingml/2006/wordprocessingDrawing" xmlns:w10="urn:schemas-microsoft-com:office:word" xmlns:w="http://schemas.openxmlformats.org/wordprocessingml/2006/main" xmlns:w14="http://schemas.microsoft.com/office/word/2010/wordml" xmlns:w15="http://schemas.microsoft.com/office/word/2012/wordml" xmlns:w16cex="http://schemas.microsoft.com/office/word/2018/wordml/cex" xmlns:w16cid="http://schemas.microsoft.com/office/word/2016/wordml/cid" xmlns:w16="http://schemas.microsoft.com/office/word/2018/wordml" xmlns:w16du="http://schemas.microsoft.com/office/word/2023/wordml/word16du" xmlns:w16sdtdh="http://schemas.microsoft.com/office/word/2020/wordml/sdtdatahash" xmlns:w16se="http://schemas.microsoft.com/office/word/2015/wordml/symex" xmlns:wpg="http://schemas.microsoft.com/office/word/2010/wordprocessingGroup" xmlns:wpi="http://schemas.microsoft.com/office/word/2010/wordprocessingInk" xmlns:wne="http://schemas.microsoft.com/office/word/2006/wordml" xmlns:wps="http://schemas.microsoft.com/office/word/2010/wordprocessingShape" mc:Ignorable="w14 w15 w16se w16cid w16 w16cex w16sdtdh w16du wp14">
+<w:numbering xmlns:wpc="http://schemas.microsoft.com/office/word/2010/wordprocessingCanvas" xmlns:cx="http://schemas.microsoft.com/office/drawing/2014/chartex" xmlns:cx1="http://schemas.microsoft.com/office/drawing/2015/9/8/chartex" xmlns:cx2="http://schemas.microsoft.com/office/drawing/2015/10/21/chartex" xmlns:cx3="http://schemas.microsoft.com/office/drawing/2016/5/9/chartex" xmlns:cx4="http://schemas.microsoft.com/office/drawing/2016/5/10/chartex" xmlns:cx5="http://schemas.microsoft.com/office/drawing/2016/5/11/chartex" xmlns:cx6="http://schemas.microsoft.com/office/drawing/2016/5/12/chartex" xmlns:cx7="http://schemas.microsoft.com/office/drawing/2016/5/13/chartex" xmlns:cx8="http://schemas.microsoft.com/office/drawing/2016/5/14/chartex" xmlns:mc="http://schemas.openxmlformats.org/markup-compatibility/2006" xmlns:aink="http://schemas.microsoft.com/office/drawing/2016/ink" xmlns:am3d="http://schemas.microsoft.com/office/drawing/2017/model3d" xmlns:o="urn:schemas-microsoft-com:office:office" xmlns:oel="http://schemas.microsoft.com/office/2019/extlst" xmlns:r="http://schemas.openxmlformats.org/officeDocument/2006/relationships" xmlns:m="http://schemas.openxmlformats.org/officeDocument/2006/math" xmlns:v="urn:schemas-microsoft-com:vml" xmlns:wp14="http://schemas.microsoft.com/office/word/2010/wordprocessingDrawing" xmlns:wp="http://schemas.openxmlformats.org/drawingml/2006/wordprocessingDrawing" xmlns:w10="urn:schemas-microsoft-com:office:word" xmlns:w="http://schemas.openxmlformats.org/wordprocessingml/2006/main" xmlns:w14="http://schemas.microsoft.com/office/word/2010/wordml" xmlns:w15="http://schemas.microsoft.com/office/word/2012/wordml" xmlns:w16cex="http://schemas.microsoft.com/office/word/2018/wordml/cex" xmlns:w16cid="http://schemas.microsoft.com/office/word/2016/wordml/cid" xmlns:w16="http://schemas.microsoft.com/office/word/2018/wordml" xmlns:w16du="http://schemas.microsoft.com/office/word/2023/wordml/word16du" xmlns:w16sdtdh="http://schemas.microsoft.com/office/word/2020/wordml/sdtdatahash" xmlns:w16sdtfl="http://schemas.microsoft.com/office/word/2024/wordml/sdtformatlock" xmlns:w16se="http://schemas.microsoft.com/office/word/2015/wordml/symex" xmlns:wpg="http://schemas.microsoft.com/office/word/2010/wordprocessingGroup" xmlns:wpi="http://schemas.microsoft.com/office/word/2010/wordprocessingInk" xmlns:wne="http://schemas.microsoft.com/office/word/2006/wordml" xmlns:wps="http://schemas.microsoft.com/office/word/2010/wordprocessingShape" mc:Ignorable="w14 w15 w16se w16cid w16 w16cex w16sdtdh w16sdtfl w16du wp14">
   <w:abstractNum w:abstractNumId="0" w15:restartNumberingAfterBreak="0">
-    <w:nsid w:val="501E6294"/>
+    <w:nsid w:val="49465561"/>
     <w:multiLevelType w:val="hybridMultilevel"/>
-    <w:tmpl w:val="482895F8"/>
-    <w:lvl w:ilvl="0" w:tplc="D2EAED54">
+    <w:tmpl w:val="BC1E6634"/>
+    <w:lvl w:ilvl="0" w:tplc="7C0661E4">
       <w:numFmt w:val="bullet"/>
       <w:lvlText w:val=""/>
       <w:lvlJc w:val="left"/>
@@ -1165,14 +1906,129 @@
       </w:rPr>
     </w:lvl>
   </w:abstractNum>
+  <w:abstractNum w:abstractNumId="1" w15:restartNumberingAfterBreak="0">
+    <w:nsid w:val="501E6294"/>
+    <w:multiLevelType w:val="hybridMultilevel"/>
+    <w:tmpl w:val="482895F8"/>
+    <w:lvl w:ilvl="0" w:tplc="D2EAED54">
+      <w:numFmt w:val="bullet"/>
+      <w:lvlText w:val=""/>
+      <w:lvlJc w:val="left"/>
+      <w:pPr>
+        <w:ind w:left="720" w:hanging="360"/>
+      </w:pPr>
+      <w:rPr>
+        <w:rFonts w:ascii="Symbol" w:eastAsiaTheme="minorHAnsi" w:hAnsi="Symbol" w:cstheme="minorBidi" w:hint="default"/>
+      </w:rPr>
+    </w:lvl>
+    <w:lvl w:ilvl="1" w:tplc="04090003" w:tentative="1">
+      <w:start w:val="1"/>
+      <w:numFmt w:val="bullet"/>
+      <w:lvlText w:val="o"/>
+      <w:lvlJc w:val="left"/>
+      <w:pPr>
+        <w:ind w:left="1440" w:hanging="360"/>
+      </w:pPr>
+      <w:rPr>
+        <w:rFonts w:ascii="Courier New" w:hAnsi="Courier New" w:cs="Courier New" w:hint="default"/>
+      </w:rPr>
+    </w:lvl>
+    <w:lvl w:ilvl="2" w:tplc="04090005" w:tentative="1">
+      <w:start w:val="1"/>
+      <w:numFmt w:val="bullet"/>
+      <w:lvlText w:val=""/>
+      <w:lvlJc w:val="left"/>
+      <w:pPr>
+        <w:ind w:left="2160" w:hanging="360"/>
+      </w:pPr>
+      <w:rPr>
+        <w:rFonts w:ascii="Wingdings" w:hAnsi="Wingdings" w:hint="default"/>
+      </w:rPr>
+    </w:lvl>
+    <w:lvl w:ilvl="3" w:tplc="04090001" w:tentative="1">
+      <w:start w:val="1"/>
+      <w:numFmt w:val="bullet"/>
+      <w:lvlText w:val=""/>
+      <w:lvlJc w:val="left"/>
+      <w:pPr>
+        <w:ind w:left="2880" w:hanging="360"/>
+      </w:pPr>
+      <w:rPr>
+        <w:rFonts w:ascii="Symbol" w:hAnsi="Symbol" w:hint="default"/>
+      </w:rPr>
+    </w:lvl>
+    <w:lvl w:ilvl="4" w:tplc="04090003" w:tentative="1">
+      <w:start w:val="1"/>
+      <w:numFmt w:val="bullet"/>
+      <w:lvlText w:val="o"/>
+      <w:lvlJc w:val="left"/>
+      <w:pPr>
+        <w:ind w:left="3600" w:hanging="360"/>
+      </w:pPr>
+      <w:rPr>
+        <w:rFonts w:ascii="Courier New" w:hAnsi="Courier New" w:cs="Courier New" w:hint="default"/>
+      </w:rPr>
+    </w:lvl>
+    <w:lvl w:ilvl="5" w:tplc="04090005" w:tentative="1">
+      <w:start w:val="1"/>
+      <w:numFmt w:val="bullet"/>
+      <w:lvlText w:val=""/>
+      <w:lvlJc w:val="left"/>
+      <w:pPr>
+        <w:ind w:left="4320" w:hanging="360"/>
+      </w:pPr>
+      <w:rPr>
+        <w:rFonts w:ascii="Wingdings" w:hAnsi="Wingdings" w:hint="default"/>
+      </w:rPr>
+    </w:lvl>
+    <w:lvl w:ilvl="6" w:tplc="04090001" w:tentative="1">
+      <w:start w:val="1"/>
+      <w:numFmt w:val="bullet"/>
+      <w:lvlText w:val=""/>
+      <w:lvlJc w:val="left"/>
+      <w:pPr>
+        <w:ind w:left="5040" w:hanging="360"/>
+      </w:pPr>
+      <w:rPr>
+        <w:rFonts w:ascii="Symbol" w:hAnsi="Symbol" w:hint="default"/>
+      </w:rPr>
+    </w:lvl>
+    <w:lvl w:ilvl="7" w:tplc="04090003" w:tentative="1">
+      <w:start w:val="1"/>
+      <w:numFmt w:val="bullet"/>
+      <w:lvlText w:val="o"/>
+      <w:lvlJc w:val="left"/>
+      <w:pPr>
+        <w:ind w:left="5760" w:hanging="360"/>
+      </w:pPr>
+      <w:rPr>
+        <w:rFonts w:ascii="Courier New" w:hAnsi="Courier New" w:cs="Courier New" w:hint="default"/>
+      </w:rPr>
+    </w:lvl>
+    <w:lvl w:ilvl="8" w:tplc="04090005" w:tentative="1">
+      <w:start w:val="1"/>
+      <w:numFmt w:val="bullet"/>
+      <w:lvlText w:val=""/>
+      <w:lvlJc w:val="left"/>
+      <w:pPr>
+        <w:ind w:left="6480" w:hanging="360"/>
+      </w:pPr>
+      <w:rPr>
+        <w:rFonts w:ascii="Wingdings" w:hAnsi="Wingdings" w:hint="default"/>
+      </w:rPr>
+    </w:lvl>
+  </w:abstractNum>
   <w:num w:numId="1" w16cid:durableId="413552104">
+    <w:abstractNumId w:val="1"/>
+  </w:num>
+  <w:num w:numId="2" w16cid:durableId="1710034322">
     <w:abstractNumId w:val="0"/>
   </w:num>
 </w:numbering>
 </file>
 
 <file path=word/styles.xml><?xml version="1.0" encoding="utf-8"?>
-<w:styles xmlns:mc="http://schemas.openxmlformats.org/markup-compatibility/2006" xmlns:r="http://schemas.openxmlformats.org/officeDocument/2006/relationships" xmlns:w="http://schemas.openxmlformats.org/wordprocessingml/2006/main" xmlns:w14="http://schemas.microsoft.com/office/word/2010/wordml" xmlns:w15="http://schemas.microsoft.com/office/word/2012/wordml" xmlns:w16cex="http://schemas.microsoft.com/office/word/2018/wordml/cex" xmlns:w16cid="http://schemas.microsoft.com/office/word/2016/wordml/cid" xmlns:w16="http://schemas.microsoft.com/office/word/2018/wordml" xmlns:w16du="http://schemas.microsoft.com/office/word/2023/wordml/word16du" xmlns:w16sdtdh="http://schemas.microsoft.com/office/word/2020/wordml/sdtdatahash" xmlns:w16se="http://schemas.microsoft.com/office/word/2015/wordml/symex" mc:Ignorable="w14 w15 w16se w16cid w16 w16cex w16sdtdh w16du">
+<w:styles xmlns:mc="http://schemas.openxmlformats.org/markup-compatibility/2006" xmlns:r="http://schemas.openxmlformats.org/officeDocument/2006/relationships" xmlns:w="http://schemas.openxmlformats.org/wordprocessingml/2006/main" xmlns:w14="http://schemas.microsoft.com/office/word/2010/wordml" xmlns:w15="http://schemas.microsoft.com/office/word/2012/wordml" xmlns:w16cex="http://schemas.microsoft.com/office/word/2018/wordml/cex" xmlns:w16cid="http://schemas.microsoft.com/office/word/2016/wordml/cid" xmlns:w16="http://schemas.microsoft.com/office/word/2018/wordml" xmlns:w16du="http://schemas.microsoft.com/office/word/2023/wordml/word16du" xmlns:w16sdtdh="http://schemas.microsoft.com/office/word/2020/wordml/sdtdatahash" xmlns:w16sdtfl="http://schemas.microsoft.com/office/word/2024/wordml/sdtformatlock" xmlns:w16se="http://schemas.microsoft.com/office/word/2015/wordml/symex" mc:Ignorable="w14 w15 w16se w16cid w16 w16cex w16sdtdh w16sdtfl w16du">
   <w:docDefaults>
     <w:rPrDefault>
       <w:rPr>

</xml_diff>

<commit_message>
Hopefully this is better.
</commit_message>
<xml_diff>
--- a/Resume/Resume.docx
+++ b/Resume/Resume.docx
@@ -223,7 +223,31 @@
         <w:rPr>
           <w:bCs/>
         </w:rPr>
-        <w:t xml:space="preserve"> to replace their old outdated solution using Havok Vision (no-longer supported</w:t>
+        <w:t xml:space="preserve"> to replace their old outdated solution </w:t>
+      </w:r>
+      <w:r>
+        <w:rPr>
+          <w:bCs/>
+        </w:rPr>
+        <w:t xml:space="preserve">which </w:t>
+      </w:r>
+      <w:r>
+        <w:rPr>
+          <w:bCs/>
+        </w:rPr>
+        <w:t>us</w:t>
+      </w:r>
+      <w:r>
+        <w:rPr>
+          <w:bCs/>
+        </w:rPr>
+        <w:t xml:space="preserve">ed </w:t>
+      </w:r>
+      <w:r>
+        <w:rPr>
+          <w:bCs/>
+        </w:rPr>
+        <w:t>Havok Vision (no-longer supported</w:t>
       </w:r>
       <w:r>
         <w:rPr>
@@ -285,7 +309,7 @@
         <w:rPr>
           <w:bCs/>
         </w:rPr>
-        <w:t>Wrote a Python script to handle our Unreal build and the creation of our Unreal build installer.</w:t>
+        <w:t>Wrote a lot of C++ that ran in editor to aid the porting process as well.</w:t>
       </w:r>
     </w:p>
     <w:p>
@@ -307,7 +331,25 @@
         <w:rPr>
           <w:bCs/>
         </w:rPr>
-        <w:t>Helped others get setup with Unreal Editor and/or a new development environment involving Unreal Engine.</w:t>
+        <w:t>Wrote a Python script to handle our Unreal build</w:t>
+      </w:r>
+      <w:r>
+        <w:rPr>
+          <w:bCs/>
+        </w:rPr>
+        <w:t>ing of code and assets, as well as</w:t>
+      </w:r>
+      <w:r>
+        <w:rPr>
+          <w:bCs/>
+        </w:rPr>
+        <w:t xml:space="preserve"> the creation of our Unreal build installer</w:t>
+      </w:r>
+      <w:r>
+        <w:rPr>
+          <w:bCs/>
+        </w:rPr>
+        <w:t xml:space="preserve"> used for distribution.</w:t>
       </w:r>
     </w:p>
     <w:p>
@@ -329,7 +371,7 @@
         <w:rPr>
           <w:bCs/>
         </w:rPr>
-        <w:t>Ported the entire code-base from VS2010 to VS2019, detangling DLL hell in the process and removing all build warnings (of which there were thousands upon thousands.)</w:t>
+        <w:t>Helped others get setup with Unreal Editor and/or a new development environment involving Unreal Engine.</w:t>
       </w:r>
     </w:p>
     <w:p>
@@ -344,14 +386,14 @@
         </w:tabs>
         <w:spacing w:after="0"/>
         <w:rPr>
-          <w:b/>
-        </w:rPr>
-      </w:pPr>
-      <w:r>
-        <w:rPr>
-          <w:bCs/>
-        </w:rPr>
-        <w:t>Developed a bridge between the simulation software and Unreal using WinSock with TCP/IP and multicast-IP/UDP.</w:t>
+          <w:bCs/>
+        </w:rPr>
+      </w:pPr>
+      <w:r>
+        <w:rPr>
+          <w:bCs/>
+        </w:rPr>
+        <w:t>Ported the entire code-base from VS2010 to VS2019, detangling DLL hell in the process and removing all build warnings (of which there were thousands upon thousands.)</w:t>
       </w:r>
     </w:p>
     <w:p>
@@ -373,7 +415,7 @@
         <w:rPr>
           <w:bCs/>
         </w:rPr>
-        <w:t>Developed a snow-mesh plowing system using Unreal’s dynamic mesh rendering capabilities.  A CPU-intensive process, I performed all mesh cutting on a dedicated thread so as prevent any negative impact on the framerate.</w:t>
+        <w:t>Developed a bridge between the simulation software and Unreal using WinSock with TCP/IP and multicast-IP/UDP.</w:t>
       </w:r>
     </w:p>
     <w:p>
@@ -395,11 +437,42 @@
         <w:rPr>
           <w:bCs/>
         </w:rPr>
-        <w:t>Made many bug fixes and enhancements to the simulation software.</w:t>
-      </w:r>
-    </w:p>
-    <w:p>
-      <w:pPr>
+        <w:t xml:space="preserve">Developed a snow-mesh plowing system using </w:t>
+      </w:r>
+      <w:proofErr w:type="spellStart"/>
+      <w:r>
+        <w:rPr>
+          <w:bCs/>
+        </w:rPr>
+        <w:t>Unreal’s</w:t>
+      </w:r>
+      <w:proofErr w:type="spellEnd"/>
+      <w:r>
+        <w:rPr>
+          <w:bCs/>
+        </w:rPr>
+        <w:t xml:space="preserve"> dynamic mesh rendering capabilities.  A CPU-intensive process, I performed all mesh cutting on a dedicated thread so as</w:t>
+      </w:r>
+      <w:r>
+        <w:rPr>
+          <w:bCs/>
+        </w:rPr>
+        <w:t xml:space="preserve"> to</w:t>
+      </w:r>
+      <w:r>
+        <w:rPr>
+          <w:bCs/>
+        </w:rPr>
+        <w:t xml:space="preserve"> prevent any negative impact on the framerate.</w:t>
+      </w:r>
+    </w:p>
+    <w:p>
+      <w:pPr>
+        <w:pStyle w:val="ListParagraph"/>
+        <w:numPr>
+          <w:ilvl w:val="0"/>
+          <w:numId w:val="2"/>
+        </w:numPr>
         <w:tabs>
           <w:tab w:val="right" w:pos="9360"/>
         </w:tabs>
@@ -408,109 +481,34 @@
           <w:b/>
         </w:rPr>
       </w:pPr>
-    </w:p>
-    <w:p>
-      <w:pPr>
+      <w:r>
+        <w:rPr>
+          <w:bCs/>
+        </w:rPr>
+        <w:t>Made many bug fixes and enhancements to the simulation software.</w:t>
+      </w:r>
+    </w:p>
+    <w:p>
+      <w:pPr>
+        <w:pStyle w:val="ListParagraph"/>
+        <w:numPr>
+          <w:ilvl w:val="0"/>
+          <w:numId w:val="2"/>
+        </w:numPr>
         <w:tabs>
           <w:tab w:val="right" w:pos="9360"/>
         </w:tabs>
         <w:spacing w:after="0"/>
-      </w:pPr>
-      <w:r>
-        <w:rPr>
-          <w:b/>
-        </w:rPr>
-        <w:t>Senior Software Engineer</w:t>
-      </w:r>
-      <w:r>
-        <w:rPr>
-          <w:b/>
-        </w:rPr>
-        <w:tab/>
-      </w:r>
-      <w:r>
-        <w:t xml:space="preserve">2016 – </w:t>
-      </w:r>
-      <w:r>
-        <w:t>2019</w:t>
-      </w:r>
-    </w:p>
-    <w:p>
-      <w:pPr>
-        <w:spacing w:after="0"/>
-        <w:rPr>
-          <w:i/>
-        </w:rPr>
-      </w:pPr>
-      <w:r>
-        <w:rPr>
-          <w:i/>
-        </w:rPr>
-        <w:t>3M Health Information Systems</w:t>
-      </w:r>
-      <w:r>
-        <w:rPr>
-          <w:i/>
-        </w:rPr>
-        <w:t>, Murray, Utah</w:t>
-      </w:r>
-    </w:p>
-    <w:p>
-      <w:pPr>
-        <w:pStyle w:val="ListParagraph"/>
-        <w:numPr>
-          <w:ilvl w:val="0"/>
-          <w:numId w:val="2"/>
-        </w:numPr>
-        <w:spacing w:after="0"/>
-      </w:pPr>
-      <w:r>
-        <w:t>Developed and maintained, in Python, a Selenium-based test-automation process that ran as part of our continuous integration cycle.  Tests exercised the coding &amp; reimbursement software developed by the company.</w:t>
-      </w:r>
-    </w:p>
-    <w:p>
-      <w:pPr>
-        <w:pStyle w:val="ListParagraph"/>
-        <w:numPr>
-          <w:ilvl w:val="0"/>
-          <w:numId w:val="2"/>
-        </w:numPr>
-        <w:spacing w:after="0"/>
-      </w:pPr>
-      <w:r>
-        <w:t>Wrote back-end processes (in Python) to carry out tests and update results in MongoDB.</w:t>
-      </w:r>
-    </w:p>
-    <w:p>
-      <w:pPr>
-        <w:pStyle w:val="ListParagraph"/>
-        <w:numPr>
-          <w:ilvl w:val="0"/>
-          <w:numId w:val="2"/>
-        </w:numPr>
-        <w:spacing w:after="0"/>
-      </w:pPr>
-      <w:r>
-        <w:t>Wrote a front-end PyQt-based application for seeing the status of all tests, allowing you to editor and/or create new tests, and kick-off tests to run on the server.</w:t>
-      </w:r>
-    </w:p>
-    <w:p>
-      <w:pPr>
-        <w:pStyle w:val="ListParagraph"/>
-        <w:numPr>
-          <w:ilvl w:val="0"/>
-          <w:numId w:val="2"/>
-        </w:numPr>
-        <w:spacing w:after="0"/>
-      </w:pPr>
-      <w:r>
-        <w:t>Helped others learn the test automation system and take ownership of tests.</w:t>
-      </w:r>
-    </w:p>
-    <w:p>
-      <w:pPr>
-        <w:spacing w:after="0"/>
-      </w:pPr>
+        <w:rPr>
+          <w:b/>
+        </w:rPr>
+      </w:pPr>
+      <w:r>
+        <w:rPr>
+          <w:bCs/>
+        </w:rPr>
+        <w:t>Developed a day/night cycle Blueprint script to be used in each scene.</w:t>
+      </w:r>
     </w:p>
     <w:p>
       <w:pPr>
@@ -518,154 +516,9 @@
           <w:tab w:val="right" w:pos="9360"/>
         </w:tabs>
         <w:spacing w:after="0"/>
-      </w:pPr>
-      <w:r>
-        <w:rPr>
-          <w:b/>
-        </w:rPr>
-        <w:t>Programmer</w:t>
-      </w:r>
-      <w:r>
-        <w:rPr>
-          <w:b/>
-        </w:rPr>
-        <w:tab/>
-      </w:r>
-      <w:r>
-        <w:t>2012 – 2016</w:t>
-      </w:r>
-    </w:p>
-    <w:p>
-      <w:pPr>
-        <w:spacing w:after="0"/>
-        <w:rPr>
-          <w:i/>
-        </w:rPr>
-      </w:pPr>
-      <w:r>
-        <w:rPr>
-          <w:i/>
-        </w:rPr>
-        <w:t>Avalanche Software</w:t>
-      </w:r>
-      <w:r>
-        <w:rPr>
-          <w:i/>
-        </w:rPr>
-        <w:t>, Salt Lake City, Utah</w:t>
-      </w:r>
-    </w:p>
-    <w:p>
-      <w:pPr>
-        <w:pStyle w:val="ListParagraph"/>
-        <w:numPr>
-          <w:ilvl w:val="0"/>
-          <w:numId w:val="2"/>
-        </w:numPr>
-        <w:spacing w:after="0"/>
-      </w:pPr>
-      <w:r>
-        <w:t>Developed, using C++, a particle authoring tool that artists could use to create particle effects for us in game.  The tool was based on a custom windowing framework called Snipe, which was based on OpenGL and MFC.</w:t>
-      </w:r>
-    </w:p>
-    <w:p>
-      <w:pPr>
-        <w:pStyle w:val="ListParagraph"/>
-        <w:numPr>
-          <w:ilvl w:val="0"/>
-          <w:numId w:val="2"/>
-        </w:numPr>
-        <w:spacing w:after="0"/>
-      </w:pPr>
-      <w:r>
-        <w:lastRenderedPageBreak/>
-        <w:t>Developed a live-authoring capability for the particle authoring tool so that artists could tweak emitters in the tool while immediately seeing the results in game as the game engine rendered.</w:t>
-      </w:r>
-    </w:p>
-    <w:p>
-      <w:pPr>
-        <w:pStyle w:val="ListParagraph"/>
-        <w:numPr>
-          <w:ilvl w:val="0"/>
-          <w:numId w:val="2"/>
-        </w:numPr>
-        <w:spacing w:after="0"/>
-      </w:pPr>
-      <w:r>
-        <w:t>Helped artists get oriented with the particle authoring tool and how to use it effectively.  Also took their feedback</w:t>
-      </w:r>
-      <w:r>
-        <w:t xml:space="preserve"> to make enhancements to the tool.</w:t>
-      </w:r>
-    </w:p>
-    <w:p>
-      <w:pPr>
-        <w:pStyle w:val="ListParagraph"/>
-        <w:numPr>
-          <w:ilvl w:val="0"/>
-          <w:numId w:val="2"/>
-        </w:numPr>
-        <w:spacing w:after="0"/>
-      </w:pPr>
-      <w:r>
-        <w:t>Developed features, using C++, in our game engine’s particle system run-time.  For example, I developed a lens-flare effect using the particle system’s framework.  These could be authored in the particle editing tool.</w:t>
-      </w:r>
-    </w:p>
-    <w:p>
-      <w:pPr>
-        <w:pStyle w:val="ListParagraph"/>
-        <w:numPr>
-          <w:ilvl w:val="0"/>
-          <w:numId w:val="2"/>
-        </w:numPr>
-        <w:spacing w:after="0"/>
-      </w:pPr>
-      <w:r>
-        <w:t>Make several contributions to the vertex and fragment shader code used by the particle system.  This required knowledge of HLSL and GLSL, as well as, of course, linear algebra and vector calculus.</w:t>
-      </w:r>
-    </w:p>
-    <w:p>
-      <w:pPr>
-        <w:pStyle w:val="ListParagraph"/>
-        <w:numPr>
-          <w:ilvl w:val="0"/>
-          <w:numId w:val="2"/>
-        </w:numPr>
-        <w:spacing w:after="0"/>
-      </w:pPr>
-      <w:r>
-        <w:t>Developed a Snipe-based tool for authoring character reaction graphs.  This was an editor that designers or game-play engineers could use to wire-up scripts, of a sort, that could run on a character in game.  (An equivalent in Unreal would be Blueprint, but not as extensive.)</w:t>
-      </w:r>
-    </w:p>
-    <w:p>
-      <w:pPr>
-        <w:pStyle w:val="ListParagraph"/>
-        <w:numPr>
-          <w:ilvl w:val="0"/>
-          <w:numId w:val="2"/>
-        </w:numPr>
-        <w:spacing w:after="0"/>
-      </w:pPr>
-      <w:r>
-        <w:t>Was fully present for and contributed to the entire development life-cycles of the titles Toy Story 3 and Disney Infinity.</w:t>
-      </w:r>
-    </w:p>
-    <w:p>
-      <w:pPr>
-        <w:pStyle w:val="ListParagraph"/>
-        <w:numPr>
-          <w:ilvl w:val="0"/>
-          <w:numId w:val="2"/>
-        </w:numPr>
-        <w:spacing w:after="0"/>
-      </w:pPr>
-      <w:r>
-        <w:t>Frequently worked with testers to reproduce and trap software defects, understanding where the code was going wrong and then coming up with and implementing a solution to the problem.</w:t>
-      </w:r>
-    </w:p>
-    <w:p>
-      <w:pPr>
-        <w:spacing w:after="0"/>
+        <w:rPr>
+          <w:b/>
+        </w:rPr>
       </w:pPr>
     </w:p>
     <w:p>
@@ -679,7 +532,7 @@
         <w:rPr>
           <w:b/>
         </w:rPr>
-        <w:t>Associate Programmer</w:t>
+        <w:t>Senior Software Engineer</w:t>
       </w:r>
       <w:r>
         <w:rPr>
@@ -688,7 +541,10 @@
         <w:tab/>
       </w:r>
       <w:r>
-        <w:t>2007 – 2012</w:t>
+        <w:t xml:space="preserve">2016 – </w:t>
+      </w:r>
+      <w:r>
+        <w:t>2019</w:t>
       </w:r>
     </w:p>
     <w:p>
@@ -702,126 +558,89 @@
         <w:rPr>
           <w:i/>
         </w:rPr>
-        <w:t>Avalanche Software</w:t>
+        <w:t>3M Health Information Systems</w:t>
       </w:r>
       <w:r>
         <w:rPr>
           <w:i/>
         </w:rPr>
-        <w:t>, Salt Lake City, Utah</w:t>
-      </w:r>
-    </w:p>
-    <w:p>
-      <w:pPr>
-        <w:pStyle w:val="ListParagraph"/>
-        <w:numPr>
-          <w:ilvl w:val="0"/>
-          <w:numId w:val="2"/>
-        </w:numPr>
-        <w:spacing w:after="0"/>
-      </w:pPr>
-      <w:r>
-        <w:t>Made many contributes to the core math library of the game engine to support vector and matrix operations, as well as making the</w:t>
-      </w:r>
-      <w:r>
-        <w:t>m</w:t>
-      </w:r>
-      <w:r>
-        <w:t xml:space="preserve"> compatible with an additional math library based on geometric algebra.</w:t>
-      </w:r>
-    </w:p>
-    <w:p>
-      <w:pPr>
-        <w:pStyle w:val="ListParagraph"/>
-        <w:numPr>
-          <w:ilvl w:val="0"/>
-          <w:numId w:val="2"/>
-        </w:numPr>
-        <w:spacing w:after="0"/>
-      </w:pPr>
-      <w:r>
-        <w:t>Wrote optimizations in the math library for various operations using SIMD intrinsics.  For example, finding the inverse of a 4x4 matrix.</w:t>
-      </w:r>
-    </w:p>
-    <w:p>
-      <w:pPr>
-        <w:pStyle w:val="ListParagraph"/>
-        <w:numPr>
-          <w:ilvl w:val="0"/>
-          <w:numId w:val="2"/>
-        </w:numPr>
-        <w:spacing w:after="0"/>
-      </w:pPr>
-      <w:r>
-        <w:t xml:space="preserve">Developed the second iteration of the hog file system format used by our game engine.  These were essentially archives of </w:t>
-      </w:r>
-      <w:r>
-        <w:t xml:space="preserve">files and </w:t>
-      </w:r>
-      <w:r>
-        <w:t>folders that could be mounted by the engine, making the content available by various sub-systems for loading.  Hog files could also nest hog files.</w:t>
-      </w:r>
-    </w:p>
-    <w:p>
-      <w:pPr>
-        <w:pStyle w:val="ListParagraph"/>
-        <w:numPr>
-          <w:ilvl w:val="0"/>
-          <w:numId w:val="2"/>
-        </w:numPr>
-        <w:spacing w:after="0"/>
-      </w:pPr>
-      <w:r>
-        <w:t>Developed a tool for generating and viewing hog files using C++ and wxWidgets.</w:t>
-      </w:r>
-    </w:p>
-    <w:p>
-      <w:pPr>
-        <w:pStyle w:val="ListParagraph"/>
-        <w:numPr>
-          <w:ilvl w:val="0"/>
-          <w:numId w:val="2"/>
-        </w:numPr>
-        <w:spacing w:after="0"/>
-      </w:pPr>
-      <w:r>
-        <w:t xml:space="preserve">Wrote optimizations for the particle system </w:t>
-      </w:r>
-      <w:r>
-        <w:t>using</w:t>
-      </w:r>
-      <w:r>
-        <w:t xml:space="preserve"> SIMD intrinsics.</w:t>
-      </w:r>
-    </w:p>
-    <w:p>
-      <w:pPr>
-        <w:pStyle w:val="ListParagraph"/>
-        <w:numPr>
-          <w:ilvl w:val="0"/>
-          <w:numId w:val="2"/>
-        </w:numPr>
-        <w:spacing w:after="0"/>
-      </w:pPr>
-      <w:r>
-        <w:t>Was fully present for and contributed to the entire development life-cycles of the titles Bolt and Cars 2.</w:t>
-      </w:r>
-    </w:p>
-    <w:p>
-      <w:pPr>
-        <w:pStyle w:val="ListParagraph"/>
-        <w:numPr>
-          <w:ilvl w:val="0"/>
-          <w:numId w:val="2"/>
-        </w:numPr>
-        <w:spacing w:after="0"/>
-      </w:pPr>
-      <w:r>
-        <w:t xml:space="preserve">Developed a tool (using C++ and wxWidgets) that could be used to merge scene files to resolve </w:t>
-      </w:r>
-      <w:r>
-        <w:t>merge conflicts.</w:t>
-      </w:r>
+        <w:t>, Murray, Utah</w:t>
+      </w:r>
+    </w:p>
+    <w:p>
+      <w:pPr>
+        <w:pStyle w:val="ListParagraph"/>
+        <w:numPr>
+          <w:ilvl w:val="0"/>
+          <w:numId w:val="2"/>
+        </w:numPr>
+        <w:spacing w:after="0"/>
+      </w:pPr>
+      <w:r>
+        <w:t>Developed and maintained, in Python, a Selenium-based test-automation process that ran as part of our continuous integration cycle.  Tests exercised the coding &amp; reimbursement software developed by the company.</w:t>
+      </w:r>
+    </w:p>
+    <w:p>
+      <w:pPr>
+        <w:pStyle w:val="ListParagraph"/>
+        <w:numPr>
+          <w:ilvl w:val="0"/>
+          <w:numId w:val="2"/>
+        </w:numPr>
+        <w:spacing w:after="0"/>
+      </w:pPr>
+      <w:r>
+        <w:t>Wrote back-end processes (in Python) to carry out tests and update results in MongoDB.</w:t>
+      </w:r>
+    </w:p>
+    <w:p>
+      <w:pPr>
+        <w:pStyle w:val="ListParagraph"/>
+        <w:numPr>
+          <w:ilvl w:val="0"/>
+          <w:numId w:val="2"/>
+        </w:numPr>
+        <w:spacing w:after="0"/>
+      </w:pPr>
+      <w:r>
+        <w:t xml:space="preserve">Wrote a front-end </w:t>
+      </w:r>
+      <w:proofErr w:type="spellStart"/>
+      <w:r>
+        <w:t>PyQt</w:t>
+      </w:r>
+      <w:proofErr w:type="spellEnd"/>
+      <w:r>
+        <w:t>-based application for seeing the status of all tests, allowing you to editor and/or create new tests, and kick-off tests to run on the server.</w:t>
+      </w:r>
+    </w:p>
+    <w:p>
+      <w:pPr>
+        <w:pStyle w:val="ListParagraph"/>
+        <w:numPr>
+          <w:ilvl w:val="0"/>
+          <w:numId w:val="2"/>
+        </w:numPr>
+        <w:spacing w:after="0"/>
+      </w:pPr>
+      <w:r>
+        <w:t>Helped others learn the test automation system and take ownership of tests.</w:t>
+      </w:r>
+    </w:p>
+    <w:p>
+      <w:pPr>
+        <w:spacing w:after="0"/>
+      </w:pPr>
+    </w:p>
+    <w:p>
+      <w:pPr>
+        <w:spacing w:after="0"/>
+      </w:pPr>
+    </w:p>
+    <w:p>
+      <w:pPr>
+        <w:spacing w:after="0"/>
+      </w:pPr>
     </w:p>
     <w:p>
       <w:pPr>
@@ -839,7 +658,8 @@
         <w:rPr>
           <w:b/>
         </w:rPr>
-        <w:t>Lab Aide</w:t>
+        <w:lastRenderedPageBreak/>
+        <w:t>Programmer</w:t>
       </w:r>
       <w:r>
         <w:rPr>
@@ -848,7 +668,7 @@
         <w:tab/>
       </w:r>
       <w:r>
-        <w:t>2003 – 2007</w:t>
+        <w:t>2012 – 2016</w:t>
       </w:r>
     </w:p>
     <w:p>
@@ -862,56 +682,129 @@
         <w:rPr>
           <w:i/>
         </w:rPr>
-        <w:t>Weber State University</w:t>
+        <w:t>Avalanche Software</w:t>
       </w:r>
       <w:r>
         <w:rPr>
           <w:i/>
         </w:rPr>
-        <w:t>, Ogden, Utah</w:t>
-      </w:r>
-    </w:p>
-    <w:p>
-      <w:pPr>
-        <w:pStyle w:val="ListParagraph"/>
-        <w:numPr>
-          <w:ilvl w:val="0"/>
-          <w:numId w:val="2"/>
-        </w:numPr>
-        <w:spacing w:after="0"/>
-      </w:pPr>
-      <w:r>
-        <w:t>Helped fellow stude</w:t>
-      </w:r>
-      <w:r>
-        <w:t>nts with computer-related task</w:t>
-      </w:r>
-      <w:r>
-        <w:t>s while earning a 4-year degree (a B.S. in math.)</w:t>
-      </w:r>
-    </w:p>
-    <w:p>
-      <w:pPr>
-        <w:pStyle w:val="ListParagraph"/>
-        <w:numPr>
-          <w:ilvl w:val="0"/>
-          <w:numId w:val="2"/>
-        </w:numPr>
-        <w:spacing w:after="0"/>
-      </w:pPr>
-      <w:r>
-        <w:t>Maintained lab equipment.</w:t>
-      </w:r>
-    </w:p>
-    <w:p>
-      <w:pPr>
-        <w:spacing w:after="0"/>
-      </w:pPr>
-    </w:p>
-    <w:p>
-      <w:pPr>
-        <w:spacing w:after="0"/>
-      </w:pPr>
+        <w:t>, Salt Lake City, Utah</w:t>
+      </w:r>
+    </w:p>
+    <w:p>
+      <w:pPr>
+        <w:pStyle w:val="ListParagraph"/>
+        <w:numPr>
+          <w:ilvl w:val="0"/>
+          <w:numId w:val="2"/>
+        </w:numPr>
+        <w:spacing w:after="0"/>
+      </w:pPr>
+      <w:r>
+        <w:t>Developed, using C++, a particle authoring tool that artists could use to create particle effects for us in game.  The tool was based on a custom windowing framework called Snipe, which was based on OpenGL and MFC.</w:t>
+      </w:r>
+    </w:p>
+    <w:p>
+      <w:pPr>
+        <w:pStyle w:val="ListParagraph"/>
+        <w:numPr>
+          <w:ilvl w:val="0"/>
+          <w:numId w:val="2"/>
+        </w:numPr>
+        <w:spacing w:after="0"/>
+      </w:pPr>
+      <w:r>
+        <w:t>Developed a live-authoring capability for the particle authoring tool so that artists could tweak emitters in the tool while immediately seeing the results in game as the game engine rendered.</w:t>
+      </w:r>
+    </w:p>
+    <w:p>
+      <w:pPr>
+        <w:pStyle w:val="ListParagraph"/>
+        <w:numPr>
+          <w:ilvl w:val="0"/>
+          <w:numId w:val="2"/>
+        </w:numPr>
+        <w:spacing w:after="0"/>
+      </w:pPr>
+      <w:r>
+        <w:t>Helped artists get oriented with the particle authoring tool and how to use it effectively.  Also took their feedback</w:t>
+      </w:r>
+      <w:r>
+        <w:t xml:space="preserve"> to make enhancements to the tool.</w:t>
+      </w:r>
+    </w:p>
+    <w:p>
+      <w:pPr>
+        <w:pStyle w:val="ListParagraph"/>
+        <w:numPr>
+          <w:ilvl w:val="0"/>
+          <w:numId w:val="2"/>
+        </w:numPr>
+        <w:spacing w:after="0"/>
+      </w:pPr>
+      <w:r>
+        <w:t>Developed features, using C++, in our game engine’s particle system run-time.  For example, I developed a lens-flare effect using the particle system’s framework.  These could be authored in the particle editing tool.</w:t>
+      </w:r>
+    </w:p>
+    <w:p>
+      <w:pPr>
+        <w:pStyle w:val="ListParagraph"/>
+        <w:numPr>
+          <w:ilvl w:val="0"/>
+          <w:numId w:val="2"/>
+        </w:numPr>
+        <w:spacing w:after="0"/>
+      </w:pPr>
+      <w:r>
+        <w:t>Make several contributions to the vertex and fragment shader code used by the particle system.  This required knowledge of HLSL and GLSL, as well as, of course, linear algebra and vector calculus.</w:t>
+      </w:r>
+    </w:p>
+    <w:p>
+      <w:pPr>
+        <w:pStyle w:val="ListParagraph"/>
+        <w:numPr>
+          <w:ilvl w:val="0"/>
+          <w:numId w:val="2"/>
+        </w:numPr>
+        <w:spacing w:after="0"/>
+      </w:pPr>
+      <w:r>
+        <w:t xml:space="preserve">Developed a Snipe-based tool for authoring character reaction graphs.  This was an editor that designers or game-play engineers could use to wire-up scripts, of a sort, that could run on a character in game.  (An equivalent in Unreal </w:t>
+      </w:r>
+      <w:proofErr w:type="gramStart"/>
+      <w:r>
+        <w:t>would be</w:t>
+      </w:r>
+      <w:proofErr w:type="gramEnd"/>
+      <w:r>
+        <w:t xml:space="preserve"> Blueprint, but not as extensive.)</w:t>
+      </w:r>
+    </w:p>
+    <w:p>
+      <w:pPr>
+        <w:pStyle w:val="ListParagraph"/>
+        <w:numPr>
+          <w:ilvl w:val="0"/>
+          <w:numId w:val="2"/>
+        </w:numPr>
+        <w:spacing w:after="0"/>
+      </w:pPr>
+      <w:r>
+        <w:t>Was fully present for and contributed to the entire development life-cycles of the titles Toy Story 3 and Disney Infinity.</w:t>
+      </w:r>
+    </w:p>
+    <w:p>
+      <w:pPr>
+        <w:pStyle w:val="ListParagraph"/>
+        <w:numPr>
+          <w:ilvl w:val="0"/>
+          <w:numId w:val="2"/>
+        </w:numPr>
+        <w:spacing w:after="0"/>
+      </w:pPr>
+      <w:r>
+        <w:t>Frequently worked with testers to reproduce and trap software defects, understanding where the code was going wrong and then coming up with and implementing a solution to the problem.</w:t>
+      </w:r>
     </w:p>
     <w:p>
       <w:pPr>
@@ -929,8 +822,7 @@
         <w:rPr>
           <w:b/>
         </w:rPr>
-        <w:lastRenderedPageBreak/>
-        <w:t>Level 1 Programmer</w:t>
+        <w:t>Associate Programmer</w:t>
       </w:r>
       <w:r>
         <w:rPr>
@@ -939,7 +831,7 @@
         <w:tab/>
       </w:r>
       <w:r>
-        <w:t>2001 – 2002</w:t>
+        <w:t>2007 – 2012</w:t>
       </w:r>
     </w:p>
     <w:p>
@@ -953,69 +845,157 @@
         <w:rPr>
           <w:i/>
         </w:rPr>
-        <w:t>Acclaim Entertainment</w:t>
+        <w:t>Avalanche Software</w:t>
       </w:r>
       <w:r>
         <w:rPr>
           <w:i/>
         </w:rPr>
-        <w:t>, Sugar House, Utah</w:t>
-      </w:r>
-    </w:p>
-    <w:p>
-      <w:pPr>
-        <w:pStyle w:val="ListParagraph"/>
-        <w:numPr>
-          <w:ilvl w:val="0"/>
-          <w:numId w:val="2"/>
-        </w:numPr>
-        <w:spacing w:after="0"/>
-      </w:pPr>
-      <w:r>
-        <w:t>Developed, using C++, the front-end menu system for the game Legends of Wrestling II.</w:t>
-      </w:r>
-    </w:p>
-    <w:p>
-      <w:pPr>
-        <w:pStyle w:val="ListParagraph"/>
-        <w:numPr>
-          <w:ilvl w:val="0"/>
-          <w:numId w:val="2"/>
-        </w:numPr>
-        <w:spacing w:after="0"/>
-      </w:pPr>
-      <w:r>
-        <w:t>Worked closely with artists and designers to bring their vision of the UI to fruition.</w:t>
-      </w:r>
-    </w:p>
-    <w:p>
-      <w:pPr>
-        <w:pStyle w:val="ListParagraph"/>
-        <w:numPr>
-          <w:ilvl w:val="0"/>
-          <w:numId w:val="2"/>
-        </w:numPr>
-        <w:spacing w:after="0"/>
-      </w:pPr>
-      <w:r>
-        <w:t xml:space="preserve">Handled </w:t>
-      </w:r>
-      <w:r>
-        <w:t>asynchronous streaming of 3D wrestler models into and out of memory as characters were selected on the character selection screen.</w:t>
-      </w:r>
-    </w:p>
-    <w:p>
-      <w:pPr>
-        <w:pStyle w:val="ListParagraph"/>
-        <w:numPr>
-          <w:ilvl w:val="0"/>
-          <w:numId w:val="2"/>
-        </w:numPr>
-        <w:spacing w:after="0"/>
-      </w:pPr>
-      <w:r>
-        <w:t>Wrote a mesh deformation feature used by the character customization feature of the game.  This allowed you to change the size of body-parts on your custom wrestler.</w:t>
-      </w:r>
+        <w:t>, Salt Lake City, Utah</w:t>
+      </w:r>
+    </w:p>
+    <w:p>
+      <w:pPr>
+        <w:pStyle w:val="ListParagraph"/>
+        <w:numPr>
+          <w:ilvl w:val="0"/>
+          <w:numId w:val="2"/>
+        </w:numPr>
+        <w:spacing w:after="0"/>
+      </w:pPr>
+      <w:r>
+        <w:t>Made many contributes to the core math library of the game engine to support vector and matrix operations, as well as making the</w:t>
+      </w:r>
+      <w:r>
+        <w:t>m</w:t>
+      </w:r>
+      <w:r>
+        <w:t xml:space="preserve"> compatible with an additional math library based on geometric algebra.</w:t>
+      </w:r>
+    </w:p>
+    <w:p>
+      <w:pPr>
+        <w:pStyle w:val="ListParagraph"/>
+        <w:numPr>
+          <w:ilvl w:val="0"/>
+          <w:numId w:val="2"/>
+        </w:numPr>
+        <w:spacing w:after="0"/>
+      </w:pPr>
+      <w:r>
+        <w:t>Wrote optimizations in the math library for various operations using SIMD intrinsics.  For example, finding the inverse of a 4x4 matrix.</w:t>
+      </w:r>
+    </w:p>
+    <w:p>
+      <w:pPr>
+        <w:pStyle w:val="ListParagraph"/>
+        <w:numPr>
+          <w:ilvl w:val="0"/>
+          <w:numId w:val="2"/>
+        </w:numPr>
+        <w:spacing w:after="0"/>
+      </w:pPr>
+      <w:r>
+        <w:t xml:space="preserve">Developed the second iteration of the hog file system format used by our game engine.  These were essentially archives of </w:t>
+      </w:r>
+      <w:r>
+        <w:t xml:space="preserve">files and </w:t>
+      </w:r>
+      <w:r>
+        <w:t>folders that could be mounted by the engine, making the content available by various sub-systems for loading.  Hog files could also nest hog files.</w:t>
+      </w:r>
+    </w:p>
+    <w:p>
+      <w:pPr>
+        <w:pStyle w:val="ListParagraph"/>
+        <w:numPr>
+          <w:ilvl w:val="0"/>
+          <w:numId w:val="2"/>
+        </w:numPr>
+        <w:spacing w:after="0"/>
+      </w:pPr>
+      <w:r>
+        <w:t xml:space="preserve">Developed a tool for generating and viewing hog files using C++ and </w:t>
+      </w:r>
+      <w:proofErr w:type="spellStart"/>
+      <w:r>
+        <w:t>wxWidgets</w:t>
+      </w:r>
+      <w:proofErr w:type="spellEnd"/>
+      <w:r>
+        <w:t>.</w:t>
+      </w:r>
+    </w:p>
+    <w:p>
+      <w:pPr>
+        <w:pStyle w:val="ListParagraph"/>
+        <w:numPr>
+          <w:ilvl w:val="0"/>
+          <w:numId w:val="2"/>
+        </w:numPr>
+        <w:spacing w:after="0"/>
+      </w:pPr>
+      <w:r>
+        <w:t xml:space="preserve">Wrote optimizations for the particle system </w:t>
+      </w:r>
+      <w:r>
+        <w:t>using</w:t>
+      </w:r>
+      <w:r>
+        <w:t xml:space="preserve"> SIMD intrinsics.</w:t>
+      </w:r>
+    </w:p>
+    <w:p>
+      <w:pPr>
+        <w:pStyle w:val="ListParagraph"/>
+        <w:numPr>
+          <w:ilvl w:val="0"/>
+          <w:numId w:val="2"/>
+        </w:numPr>
+        <w:spacing w:after="0"/>
+      </w:pPr>
+      <w:r>
+        <w:t>Was fully present for and contributed to the entire development life-cycles of the titles Bolt and Cars 2.</w:t>
+      </w:r>
+    </w:p>
+    <w:p>
+      <w:pPr>
+        <w:pStyle w:val="ListParagraph"/>
+        <w:numPr>
+          <w:ilvl w:val="0"/>
+          <w:numId w:val="2"/>
+        </w:numPr>
+        <w:spacing w:after="0"/>
+      </w:pPr>
+      <w:r>
+        <w:t xml:space="preserve">Developed a tool (using C++ and </w:t>
+      </w:r>
+      <w:proofErr w:type="spellStart"/>
+      <w:r>
+        <w:t>wxWidgets</w:t>
+      </w:r>
+      <w:proofErr w:type="spellEnd"/>
+      <w:r>
+        <w:t xml:space="preserve">) that could be used to merge scene files to resolve </w:t>
+      </w:r>
+      <w:r>
+        <w:t>merge conflicts.</w:t>
+      </w:r>
+    </w:p>
+    <w:p>
+      <w:pPr>
+        <w:spacing w:after="0"/>
+      </w:pPr>
+    </w:p>
+    <w:p>
+      <w:pPr>
+        <w:spacing w:after="0"/>
+      </w:pPr>
+    </w:p>
+    <w:p>
+      <w:pPr>
+        <w:spacing w:after="0"/>
+      </w:pPr>
     </w:p>
     <w:p>
       <w:pPr>
@@ -1033,19 +1013,8 @@
         <w:rPr>
           <w:b/>
         </w:rPr>
-        <w:t>Programm</w:t>
-      </w:r>
-      <w:r>
-        <w:rPr>
-          <w:b/>
-        </w:rPr>
-        <w:t>er</w:t>
-      </w:r>
-      <w:r>
-        <w:rPr>
-          <w:b/>
-        </w:rPr>
-        <w:t xml:space="preserve"> Intern</w:t>
+        <w:lastRenderedPageBreak/>
+        <w:t>Lab Aide</w:t>
       </w:r>
       <w:r>
         <w:rPr>
@@ -1054,7 +1023,7 @@
         <w:tab/>
       </w:r>
       <w:r>
-        <w:t>2000 – 2001</w:t>
+        <w:t>2003 – 2007</w:t>
       </w:r>
     </w:p>
     <w:p>
@@ -1068,86 +1037,45 @@
         <w:rPr>
           <w:i/>
         </w:rPr>
-        <w:t>Acclaim Entertainment</w:t>
+        <w:t>Weber State University</w:t>
       </w:r>
       <w:r>
         <w:rPr>
           <w:i/>
         </w:rPr>
-        <w:t>, Sugar House, Utah</w:t>
-      </w:r>
-    </w:p>
-    <w:p>
-      <w:pPr>
-        <w:pStyle w:val="ListParagraph"/>
-        <w:numPr>
-          <w:ilvl w:val="0"/>
-          <w:numId w:val="2"/>
-        </w:numPr>
-        <w:spacing w:after="0"/>
-      </w:pPr>
-      <w:r>
-        <w:t>Worked closely with my mentor, Larry Hutcherson, to develop the particle system</w:t>
-      </w:r>
-      <w:r>
-        <w:t xml:space="preserve"> for the game Legends of Wrestling I.</w:t>
-      </w:r>
-    </w:p>
-    <w:p>
-      <w:pPr>
-        <w:pStyle w:val="ListParagraph"/>
-        <w:numPr>
-          <w:ilvl w:val="0"/>
-          <w:numId w:val="2"/>
-        </w:numPr>
-        <w:spacing w:after="0"/>
-      </w:pPr>
-      <w:r>
-        <w:t>Under Larry’s guidance, implemented blood splatter (texel writes) on the wrestling mat.</w:t>
-      </w:r>
-      <w:r>
-        <w:t xml:space="preserve">  These coincided with blood particles hitting the mat.</w:t>
-      </w:r>
-    </w:p>
-    <w:p>
-      <w:pPr>
-        <w:pStyle w:val="ListParagraph"/>
-        <w:numPr>
-          <w:ilvl w:val="0"/>
-          <w:numId w:val="2"/>
-        </w:numPr>
-        <w:spacing w:after="0"/>
-      </w:pPr>
-      <w:r>
-        <w:t>Learned the Perl scripting language.</w:t>
-      </w:r>
-    </w:p>
-    <w:p>
-      <w:pPr>
-        <w:spacing w:after="0"/>
-        <w:rPr>
-          <w:b/>
-          <w:sz w:val="28"/>
-          <w:szCs w:val="28"/>
-        </w:rPr>
-      </w:pPr>
-    </w:p>
-    <w:p>
-      <w:pPr>
-        <w:spacing w:after="0"/>
-        <w:rPr>
-          <w:b/>
-          <w:sz w:val="28"/>
-          <w:szCs w:val="28"/>
-        </w:rPr>
-      </w:pPr>
-      <w:r>
-        <w:rPr>
-          <w:b/>
-          <w:sz w:val="28"/>
-          <w:szCs w:val="28"/>
-        </w:rPr>
-        <w:t>Education</w:t>
+        <w:t>, Ogden, Utah</w:t>
+      </w:r>
+    </w:p>
+    <w:p>
+      <w:pPr>
+        <w:pStyle w:val="ListParagraph"/>
+        <w:numPr>
+          <w:ilvl w:val="0"/>
+          <w:numId w:val="2"/>
+        </w:numPr>
+        <w:spacing w:after="0"/>
+      </w:pPr>
+      <w:r>
+        <w:t>Helped fellow stude</w:t>
+      </w:r>
+      <w:r>
+        <w:t>nts with computer-related task</w:t>
+      </w:r>
+      <w:r>
+        <w:t>s while earning a 4-year degree (a B.S. in math.)</w:t>
+      </w:r>
+    </w:p>
+    <w:p>
+      <w:pPr>
+        <w:pStyle w:val="ListParagraph"/>
+        <w:numPr>
+          <w:ilvl w:val="0"/>
+          <w:numId w:val="2"/>
+        </w:numPr>
+        <w:spacing w:after="0"/>
+      </w:pPr>
+      <w:r>
+        <w:t>Maintained lab equipment.</w:t>
       </w:r>
     </w:p>
     <w:p>
@@ -1166,7 +1094,7 @@
         <w:rPr>
           <w:b/>
         </w:rPr>
-        <w:t>Bachelor of Science in Mathematics</w:t>
+        <w:t>Level 1 Programmer</w:t>
       </w:r>
       <w:r>
         <w:rPr>
@@ -1175,7 +1103,7 @@
         <w:tab/>
       </w:r>
       <w:r>
-        <w:t>2003 – 2007</w:t>
+        <w:t>2001 – 2002</w:t>
       </w:r>
     </w:p>
     <w:p>
@@ -1189,55 +1117,68 @@
         <w:rPr>
           <w:i/>
         </w:rPr>
-        <w:t>Weber State University</w:t>
+        <w:t>Acclaim Entertainment</w:t>
       </w:r>
       <w:r>
         <w:rPr>
           <w:i/>
         </w:rPr>
-        <w:t>, Ogden, Utah</w:t>
-      </w:r>
-    </w:p>
-    <w:p>
-      <w:pPr>
-        <w:pStyle w:val="ListParagraph"/>
-        <w:numPr>
-          <w:ilvl w:val="0"/>
-          <w:numId w:val="2"/>
-        </w:numPr>
-        <w:spacing w:after="0"/>
-      </w:pPr>
-      <w:r>
-        <w:t>While earning a 4-year degree, participated in math club, and submitted solutions to problems published in math journals.</w:t>
-      </w:r>
-    </w:p>
-    <w:p>
-      <w:pPr>
-        <w:pStyle w:val="ListParagraph"/>
-        <w:numPr>
-          <w:ilvl w:val="0"/>
-          <w:numId w:val="2"/>
-        </w:numPr>
-        <w:spacing w:after="0"/>
-      </w:pPr>
-      <w:r>
-        <w:t>Earned a minor in computer science.</w:t>
-      </w:r>
-    </w:p>
-    <w:p>
-      <w:pPr>
-        <w:pStyle w:val="ListParagraph"/>
-        <w:numPr>
-          <w:ilvl w:val="0"/>
-          <w:numId w:val="2"/>
-        </w:numPr>
-        <w:spacing w:after="0"/>
-      </w:pPr>
-      <w:r>
-        <w:t>Occasionally g</w:t>
-      </w:r>
-      <w:r>
-        <w:t>ave talks to the math club on interesting math puzzle solutions.</w:t>
+        <w:t>, Sugar House, Utah</w:t>
+      </w:r>
+    </w:p>
+    <w:p>
+      <w:pPr>
+        <w:pStyle w:val="ListParagraph"/>
+        <w:numPr>
+          <w:ilvl w:val="0"/>
+          <w:numId w:val="2"/>
+        </w:numPr>
+        <w:spacing w:after="0"/>
+      </w:pPr>
+      <w:r>
+        <w:t>Developed, using C++, the front-end menu system for the game Legends of Wrestling II.</w:t>
+      </w:r>
+    </w:p>
+    <w:p>
+      <w:pPr>
+        <w:pStyle w:val="ListParagraph"/>
+        <w:numPr>
+          <w:ilvl w:val="0"/>
+          <w:numId w:val="2"/>
+        </w:numPr>
+        <w:spacing w:after="0"/>
+      </w:pPr>
+      <w:r>
+        <w:t>Worked closely with artists and designers to bring their vision of the UI to fruition.</w:t>
+      </w:r>
+    </w:p>
+    <w:p>
+      <w:pPr>
+        <w:pStyle w:val="ListParagraph"/>
+        <w:numPr>
+          <w:ilvl w:val="0"/>
+          <w:numId w:val="2"/>
+        </w:numPr>
+        <w:spacing w:after="0"/>
+      </w:pPr>
+      <w:r>
+        <w:t xml:space="preserve">Handled </w:t>
+      </w:r>
+      <w:r>
+        <w:t>asynchronous streaming of 3D wrestler models into and out of memory as characters were selected on the character selection screen.</w:t>
+      </w:r>
+    </w:p>
+    <w:p>
+      <w:pPr>
+        <w:pStyle w:val="ListParagraph"/>
+        <w:numPr>
+          <w:ilvl w:val="0"/>
+          <w:numId w:val="2"/>
+        </w:numPr>
+        <w:spacing w:after="0"/>
+      </w:pPr>
+      <w:r>
+        <w:t>Wrote a mesh deformation feature used by the character customization feature of the game.  This allowed you to change the size of body-parts on your custom wrestler.</w:t>
       </w:r>
     </w:p>
     <w:p>
@@ -1256,7 +1197,19 @@
         <w:rPr>
           <w:b/>
         </w:rPr>
-        <w:t>High School Diploma</w:t>
+        <w:t>Programm</w:t>
+      </w:r>
+      <w:r>
+        <w:rPr>
+          <w:b/>
+        </w:rPr>
+        <w:t>er</w:t>
+      </w:r>
+      <w:r>
+        <w:rPr>
+          <w:b/>
+        </w:rPr>
+        <w:t xml:space="preserve"> Intern</w:t>
       </w:r>
       <w:r>
         <w:rPr>
@@ -1265,7 +1218,7 @@
         <w:tab/>
       </w:r>
       <w:r>
-        <w:t>1998 – 2001</w:t>
+        <w:t>2000 – 2001</w:t>
       </w:r>
     </w:p>
     <w:p>
@@ -1279,44 +1232,86 @@
         <w:rPr>
           <w:i/>
         </w:rPr>
-        <w:t>Viewmont High School</w:t>
+        <w:t>Acclaim Entertainment</w:t>
       </w:r>
       <w:r>
         <w:rPr>
           <w:i/>
         </w:rPr>
-        <w:t xml:space="preserve">, </w:t>
-      </w:r>
-      <w:r>
-        <w:rPr>
-          <w:i/>
-        </w:rPr>
-        <w:t>Bountiful</w:t>
-      </w:r>
-      <w:r>
-        <w:rPr>
-          <w:i/>
-        </w:rPr>
-        <w:t>, Utah</w:t>
-      </w:r>
-    </w:p>
-    <w:p>
-      <w:pPr>
-        <w:pStyle w:val="ListParagraph"/>
-        <w:numPr>
-          <w:ilvl w:val="0"/>
-          <w:numId w:val="2"/>
-        </w:numPr>
-        <w:spacing w:after="0"/>
-      </w:pPr>
-      <w:r>
-        <w:t xml:space="preserve">While in </w:t>
-      </w:r>
-      <w:r>
-        <w:t xml:space="preserve">the first year of </w:t>
-      </w:r>
-      <w:r>
-        <w:t>high school, played clarinet in the marching band.</w:t>
+        <w:t>, Sugar House, Utah</w:t>
+      </w:r>
+    </w:p>
+    <w:p>
+      <w:pPr>
+        <w:pStyle w:val="ListParagraph"/>
+        <w:numPr>
+          <w:ilvl w:val="0"/>
+          <w:numId w:val="2"/>
+        </w:numPr>
+        <w:spacing w:after="0"/>
+      </w:pPr>
+      <w:r>
+        <w:t>Worked closely with my mentor, Larry Hutcherson, to develop the particle system</w:t>
+      </w:r>
+      <w:r>
+        <w:t xml:space="preserve"> for the game Legends of Wrestling I.</w:t>
+      </w:r>
+    </w:p>
+    <w:p>
+      <w:pPr>
+        <w:pStyle w:val="ListParagraph"/>
+        <w:numPr>
+          <w:ilvl w:val="0"/>
+          <w:numId w:val="2"/>
+        </w:numPr>
+        <w:spacing w:after="0"/>
+      </w:pPr>
+      <w:r>
+        <w:t>Under Larry’s guidance, implemented blood splatter (texel writes) on the wrestling mat.</w:t>
+      </w:r>
+      <w:r>
+        <w:t xml:space="preserve">  These coincided with blood particles hitting the mat.</w:t>
+      </w:r>
+    </w:p>
+    <w:p>
+      <w:pPr>
+        <w:pStyle w:val="ListParagraph"/>
+        <w:numPr>
+          <w:ilvl w:val="0"/>
+          <w:numId w:val="2"/>
+        </w:numPr>
+        <w:spacing w:after="0"/>
+      </w:pPr>
+      <w:r>
+        <w:t>Learned the Perl scripting language.</w:t>
+      </w:r>
+    </w:p>
+    <w:p>
+      <w:pPr>
+        <w:spacing w:after="0"/>
+        <w:rPr>
+          <w:b/>
+          <w:sz w:val="28"/>
+          <w:szCs w:val="28"/>
+        </w:rPr>
+      </w:pPr>
+    </w:p>
+    <w:p>
+      <w:pPr>
+        <w:spacing w:after="0"/>
+        <w:rPr>
+          <w:b/>
+          <w:sz w:val="28"/>
+          <w:szCs w:val="28"/>
+        </w:rPr>
+      </w:pPr>
+      <w:r>
+        <w:rPr>
+          <w:b/>
+          <w:sz w:val="28"/>
+          <w:szCs w:val="28"/>
+        </w:rPr>
+        <w:t>Education</w:t>
       </w:r>
     </w:p>
     <w:p>
@@ -1335,6 +1330,175 @@
         <w:rPr>
           <w:b/>
         </w:rPr>
+        <w:t>Bachelor of Science in Mathematics</w:t>
+      </w:r>
+      <w:r>
+        <w:rPr>
+          <w:b/>
+        </w:rPr>
+        <w:tab/>
+      </w:r>
+      <w:r>
+        <w:t>2003 – 2007</w:t>
+      </w:r>
+    </w:p>
+    <w:p>
+      <w:pPr>
+        <w:spacing w:after="0"/>
+        <w:rPr>
+          <w:i/>
+        </w:rPr>
+      </w:pPr>
+      <w:r>
+        <w:rPr>
+          <w:i/>
+        </w:rPr>
+        <w:t>Weber State University</w:t>
+      </w:r>
+      <w:r>
+        <w:rPr>
+          <w:i/>
+        </w:rPr>
+        <w:t>, Ogden, Utah</w:t>
+      </w:r>
+    </w:p>
+    <w:p>
+      <w:pPr>
+        <w:pStyle w:val="ListParagraph"/>
+        <w:numPr>
+          <w:ilvl w:val="0"/>
+          <w:numId w:val="2"/>
+        </w:numPr>
+        <w:spacing w:after="0"/>
+      </w:pPr>
+      <w:r>
+        <w:t>While earning a 4-year degree, participated in math club, and submitted solutions to problems published in math journals.</w:t>
+      </w:r>
+    </w:p>
+    <w:p>
+      <w:pPr>
+        <w:pStyle w:val="ListParagraph"/>
+        <w:numPr>
+          <w:ilvl w:val="0"/>
+          <w:numId w:val="2"/>
+        </w:numPr>
+        <w:spacing w:after="0"/>
+      </w:pPr>
+      <w:r>
+        <w:t>Earned a minor in computer science.</w:t>
+      </w:r>
+    </w:p>
+    <w:p>
+      <w:pPr>
+        <w:pStyle w:val="ListParagraph"/>
+        <w:numPr>
+          <w:ilvl w:val="0"/>
+          <w:numId w:val="2"/>
+        </w:numPr>
+        <w:spacing w:after="0"/>
+      </w:pPr>
+      <w:r>
+        <w:t>Occasionally g</w:t>
+      </w:r>
+      <w:r>
+        <w:t>ave talks to the math club on interesting math puzzle solutions.</w:t>
+      </w:r>
+    </w:p>
+    <w:p>
+      <w:pPr>
+        <w:spacing w:after="0"/>
+      </w:pPr>
+    </w:p>
+    <w:p>
+      <w:pPr>
+        <w:tabs>
+          <w:tab w:val="right" w:pos="9360"/>
+        </w:tabs>
+        <w:spacing w:after="0"/>
+      </w:pPr>
+      <w:r>
+        <w:rPr>
+          <w:b/>
+        </w:rPr>
+        <w:t>High School Diploma</w:t>
+      </w:r>
+      <w:r>
+        <w:rPr>
+          <w:b/>
+        </w:rPr>
+        <w:tab/>
+      </w:r>
+      <w:r>
+        <w:t>1998 – 2001</w:t>
+      </w:r>
+    </w:p>
+    <w:p>
+      <w:pPr>
+        <w:spacing w:after="0"/>
+        <w:rPr>
+          <w:i/>
+        </w:rPr>
+      </w:pPr>
+      <w:r>
+        <w:rPr>
+          <w:i/>
+        </w:rPr>
+        <w:t>Viewmont High School</w:t>
+      </w:r>
+      <w:r>
+        <w:rPr>
+          <w:i/>
+        </w:rPr>
+        <w:t xml:space="preserve">, </w:t>
+      </w:r>
+      <w:r>
+        <w:rPr>
+          <w:i/>
+        </w:rPr>
+        <w:t>Bountiful</w:t>
+      </w:r>
+      <w:r>
+        <w:rPr>
+          <w:i/>
+        </w:rPr>
+        <w:t>, Utah</w:t>
+      </w:r>
+    </w:p>
+    <w:p>
+      <w:pPr>
+        <w:pStyle w:val="ListParagraph"/>
+        <w:numPr>
+          <w:ilvl w:val="0"/>
+          <w:numId w:val="2"/>
+        </w:numPr>
+        <w:spacing w:after="0"/>
+      </w:pPr>
+      <w:r>
+        <w:t xml:space="preserve">While in </w:t>
+      </w:r>
+      <w:r>
+        <w:t xml:space="preserve">the first year of </w:t>
+      </w:r>
+      <w:r>
+        <w:t>high school, played clarinet in the marching band.</w:t>
+      </w:r>
+    </w:p>
+    <w:p>
+      <w:pPr>
+        <w:spacing w:after="0"/>
+      </w:pPr>
+    </w:p>
+    <w:p>
+      <w:pPr>
+        <w:tabs>
+          <w:tab w:val="right" w:pos="9360"/>
+        </w:tabs>
+        <w:spacing w:after="0"/>
+      </w:pPr>
+      <w:r>
+        <w:rPr>
+          <w:b/>
+        </w:rPr>
         <w:t>College Credit</w:t>
       </w:r>
       <w:r>
@@ -1380,6 +1544,16 @@
     <w:p>
       <w:pPr>
         <w:spacing w:after="0"/>
+      </w:pPr>
+    </w:p>
+    <w:p>
+      <w:pPr>
+        <w:spacing w:after="0"/>
+      </w:pPr>
+    </w:p>
+    <w:p>
+      <w:pPr>
+        <w:spacing w:after="0"/>
         <w:rPr>
           <w:b/>
           <w:bCs/>
@@ -1394,228 +1568,130 @@
           <w:sz w:val="28"/>
           <w:szCs w:val="28"/>
         </w:rPr>
-        <w:t>Personal Programming Projects</w:t>
-      </w:r>
-    </w:p>
-    <w:p>
-      <w:pPr>
-        <w:spacing w:after="0"/>
-        <w:rPr>
-          <w:sz w:val="28"/>
-          <w:szCs w:val="28"/>
-        </w:rPr>
-      </w:pPr>
-    </w:p>
-    <w:p>
-      <w:pPr>
-        <w:spacing w:after="0"/>
-        <w:rPr>
-          <w:b/>
-          <w:bCs/>
-        </w:rPr>
-      </w:pPr>
-      <w:r>
-        <w:rPr>
-          <w:b/>
-          <w:bCs/>
-        </w:rPr>
-        <w:t>Imzadi</w:t>
-      </w:r>
-    </w:p>
-    <w:p>
-      <w:pPr>
-        <w:spacing w:after="0"/>
-        <w:rPr>
-          <w:i/>
-          <w:iCs/>
-        </w:rPr>
-      </w:pPr>
-      <w:r>
-        <w:rPr>
-          <w:i/>
-          <w:iCs/>
-        </w:rPr>
-        <w:t xml:space="preserve">A </w:t>
-      </w:r>
-      <w:r>
-        <w:rPr>
-          <w:i/>
-          <w:iCs/>
-        </w:rPr>
-        <w:t xml:space="preserve">basic game engine </w:t>
-      </w:r>
-      <w:r>
-        <w:rPr>
-          <w:i/>
-          <w:iCs/>
-        </w:rPr>
-        <w:t>based on</w:t>
-      </w:r>
-      <w:r>
-        <w:rPr>
-          <w:i/>
-          <w:iCs/>
-        </w:rPr>
-        <w:t xml:space="preserve"> DirectX 11.</w:t>
-      </w:r>
-    </w:p>
-    <w:p>
-      <w:pPr>
-        <w:pStyle w:val="ListParagraph"/>
-        <w:numPr>
-          <w:ilvl w:val="0"/>
-          <w:numId w:val="2"/>
-        </w:numPr>
-        <w:spacing w:after="0"/>
-        <w:rPr>
-          <w:b/>
-          <w:bCs/>
-        </w:rPr>
-      </w:pPr>
-      <w:r>
-        <w:t>Wrote a basic game engine using C++ with the purpose of learning DirectX 11.</w:t>
-      </w:r>
-    </w:p>
-    <w:p>
-      <w:pPr>
-        <w:pStyle w:val="ListParagraph"/>
-        <w:numPr>
-          <w:ilvl w:val="0"/>
-          <w:numId w:val="2"/>
-        </w:numPr>
-        <w:spacing w:after="0"/>
-        <w:rPr>
-          <w:b/>
-          <w:bCs/>
-        </w:rPr>
-      </w:pPr>
-      <w:r>
-        <w:t>Developed a basic collision system with broad phase (using BVH) and narrow phase collision</w:t>
-      </w:r>
-      <w:r>
-        <w:t xml:space="preserve"> detection that runs in its own thread.</w:t>
-      </w:r>
-    </w:p>
-    <w:p>
-      <w:pPr>
-        <w:pStyle w:val="ListParagraph"/>
-        <w:numPr>
-          <w:ilvl w:val="0"/>
-          <w:numId w:val="2"/>
-        </w:numPr>
-        <w:spacing w:after="0"/>
-        <w:rPr>
-          <w:b/>
-          <w:bCs/>
-        </w:rPr>
-      </w:pPr>
-      <w:r>
         <w:lastRenderedPageBreak/>
-        <w:t>Developed a basic animation system that can animate a character rigged and animated in 3Ds Max, as well as perform real-time mesh deformations (skinning.)  It can also blend from one animation to another for smooth transitions.</w:t>
-      </w:r>
-    </w:p>
-    <w:p>
-      <w:pPr>
-        <w:pStyle w:val="ListParagraph"/>
-        <w:numPr>
-          <w:ilvl w:val="0"/>
-          <w:numId w:val="2"/>
-        </w:numPr>
-        <w:spacing w:after="0"/>
-        <w:rPr>
-          <w:b/>
-          <w:bCs/>
-        </w:rPr>
-      </w:pPr>
-      <w:r>
-        <w:t>Developed real-time shadows using a shadow pass and a shadow buffer used in the main rendering pass.</w:t>
-      </w:r>
-    </w:p>
-    <w:p>
-      <w:pPr>
-        <w:pStyle w:val="ListParagraph"/>
-        <w:numPr>
-          <w:ilvl w:val="0"/>
-          <w:numId w:val="2"/>
-        </w:numPr>
-        <w:spacing w:after="0"/>
-        <w:rPr>
-          <w:b/>
-          <w:bCs/>
-        </w:rPr>
-      </w:pPr>
-      <w:r>
-        <w:t>Developed a font-renderer using the free-type library.</w:t>
-      </w:r>
-    </w:p>
-    <w:p>
-      <w:pPr>
-        <w:pStyle w:val="ListParagraph"/>
-        <w:numPr>
-          <w:ilvl w:val="0"/>
-          <w:numId w:val="2"/>
-        </w:numPr>
-        <w:spacing w:after="0"/>
-        <w:rPr>
-          <w:b/>
-          <w:bCs/>
-        </w:rPr>
-      </w:pPr>
-      <w:r>
-        <w:t>Made a basic platforming game using the game engine.</w:t>
-      </w:r>
-    </w:p>
-    <w:p>
-      <w:pPr>
-        <w:spacing w:after="0"/>
-        <w:rPr>
-          <w:b/>
-          <w:bCs/>
-        </w:rPr>
-      </w:pPr>
-    </w:p>
-    <w:p>
-      <w:pPr>
-        <w:spacing w:after="0"/>
-        <w:rPr>
-          <w:b/>
-          <w:bCs/>
-        </w:rPr>
-      </w:pPr>
-      <w:r>
-        <w:rPr>
-          <w:b/>
-          <w:bCs/>
-        </w:rPr>
-        <w:t>Thebe</w:t>
-      </w:r>
-    </w:p>
-    <w:p>
-      <w:pPr>
-        <w:spacing w:after="0"/>
-      </w:pPr>
-      <w:r>
-        <w:rPr>
-          <w:i/>
-          <w:iCs/>
-        </w:rPr>
-        <w:t>A basic game engine based on DirectX 12</w:t>
-      </w:r>
-      <w:r>
-        <w:t>.</w:t>
-      </w:r>
-    </w:p>
-    <w:p>
-      <w:pPr>
-        <w:pStyle w:val="ListParagraph"/>
-        <w:numPr>
-          <w:ilvl w:val="0"/>
-          <w:numId w:val="2"/>
-        </w:numPr>
-        <w:spacing w:after="0"/>
-      </w:pPr>
-      <w:r>
-        <w:t>Wrote a basic game engine using C++ with the purpose of learning DirectX 12.</w:t>
+        <w:t>Personal Programming</w:t>
+      </w:r>
+    </w:p>
+    <w:p>
+      <w:pPr>
+        <w:spacing w:after="0"/>
+      </w:pPr>
+    </w:p>
+    <w:p>
+      <w:pPr>
+        <w:spacing w:after="0"/>
+      </w:pPr>
+      <w:r>
+        <w:t>In may spare time, I have written software exploring the following topics</w:t>
+      </w:r>
+      <w:r>
+        <w:t>, just to name a few.</w:t>
+      </w:r>
+    </w:p>
+    <w:p>
+      <w:pPr>
+        <w:pStyle w:val="ListParagraph"/>
+        <w:numPr>
+          <w:ilvl w:val="0"/>
+          <w:numId w:val="2"/>
+        </w:numPr>
+        <w:spacing w:after="0"/>
+      </w:pPr>
+      <w:r>
+        <w:t>Wrote a basic game engine using C++ with DirectX 11, and another with DirectX 12</w:t>
+      </w:r>
+      <w:r>
+        <w:t>, both of which supported dynamic as well as static mesh rendering</w:t>
+      </w:r>
+      <w:r>
+        <w:t xml:space="preserve"> and dynamic lighting.</w:t>
+      </w:r>
+    </w:p>
+    <w:p>
+      <w:pPr>
+        <w:pStyle w:val="ListParagraph"/>
+        <w:numPr>
+          <w:ilvl w:val="0"/>
+          <w:numId w:val="2"/>
+        </w:numPr>
+        <w:spacing w:after="0"/>
+      </w:pPr>
+      <w:r>
+        <w:t>Developed a means of importing rigs and their animations into a game engine, as well as being able to animate the skeletons and skin the meshes (real-time mesh deformations.)</w:t>
+      </w:r>
+    </w:p>
+    <w:p>
+      <w:pPr>
+        <w:pStyle w:val="ListParagraph"/>
+        <w:numPr>
+          <w:ilvl w:val="0"/>
+          <w:numId w:val="2"/>
+        </w:numPr>
+        <w:spacing w:after="0"/>
+      </w:pPr>
+      <w:r>
+        <w:t>Developed a collision system that uses a BVH for broad phase and the GJK algorithm for narrow phase.</w:t>
+      </w:r>
+      <w:r>
+        <w:t xml:space="preserve">  It also supported ray-casting for picking and other purposes.</w:t>
+      </w:r>
+    </w:p>
+    <w:p>
+      <w:pPr>
+        <w:pStyle w:val="ListParagraph"/>
+        <w:numPr>
+          <w:ilvl w:val="0"/>
+          <w:numId w:val="2"/>
+        </w:numPr>
+        <w:spacing w:after="0"/>
+      </w:pPr>
+      <w:r>
+        <w:t>Implemented the expanding polytope algorithm</w:t>
+      </w:r>
+      <w:r>
+        <w:t xml:space="preserve"> (EPA)</w:t>
+      </w:r>
+      <w:r>
+        <w:t xml:space="preserve"> to solve for convex hulls as well as the penetration depth between convex hulls (an extension of GJK.)</w:t>
+      </w:r>
+    </w:p>
+    <w:p>
+      <w:pPr>
+        <w:pStyle w:val="ListParagraph"/>
+        <w:numPr>
+          <w:ilvl w:val="0"/>
+          <w:numId w:val="2"/>
+        </w:numPr>
+        <w:spacing w:after="0"/>
+      </w:pPr>
+      <w:r>
+        <w:t>Developed a font renderer using the free-type library that uses GPU instancing.</w:t>
+      </w:r>
+    </w:p>
+    <w:p>
+      <w:pPr>
+        <w:pStyle w:val="ListParagraph"/>
+        <w:numPr>
+          <w:ilvl w:val="0"/>
+          <w:numId w:val="2"/>
+        </w:numPr>
+        <w:spacing w:after="0"/>
+      </w:pPr>
+      <w:r>
+        <w:t>Implemented real-time shadows using a depth pass to make a depth buffer used in the main render pass.</w:t>
+      </w:r>
+    </w:p>
+    <w:p>
+      <w:pPr>
+        <w:pStyle w:val="ListParagraph"/>
+        <w:numPr>
+          <w:ilvl w:val="0"/>
+          <w:numId w:val="2"/>
+        </w:numPr>
+        <w:spacing w:after="0"/>
+      </w:pPr>
+      <w:r>
+        <w:t>Developed a basic PBR shader with bump-map capability.</w:t>
       </w:r>
     </w:p>
     <w:p>
@@ -1641,86 +1717,193 @@
         <w:spacing w:after="0"/>
       </w:pPr>
       <w:r>
-        <w:t>Wrote classes for handling basic memory management for things like the upload heap.</w:t>
-      </w:r>
-    </w:p>
-    <w:p>
-      <w:pPr>
-        <w:pStyle w:val="ListParagraph"/>
-        <w:numPr>
-          <w:ilvl w:val="0"/>
-          <w:numId w:val="2"/>
-        </w:numPr>
-        <w:spacing w:after="0"/>
-      </w:pPr>
-      <w:r>
-        <w:t>Developed another front-renderer for this engine using free-type, and optimized it using DirectX 12’s instancing feature.</w:t>
-      </w:r>
-    </w:p>
-    <w:p>
-      <w:pPr>
-        <w:pStyle w:val="ListParagraph"/>
-        <w:numPr>
-          <w:ilvl w:val="0"/>
-          <w:numId w:val="2"/>
-        </w:numPr>
-        <w:spacing w:after="0"/>
-      </w:pPr>
-      <w:r>
-        <w:t>Also developed real-time shadows for this engine using a shadow pass and a shadow buffer used in the main pass.</w:t>
-      </w:r>
-    </w:p>
-    <w:p>
-      <w:pPr>
-        <w:pStyle w:val="ListParagraph"/>
-        <w:numPr>
-          <w:ilvl w:val="0"/>
-          <w:numId w:val="2"/>
-        </w:numPr>
-        <w:spacing w:after="0"/>
-      </w:pPr>
-      <w:r>
-        <w:t>Added MSAA to the final render result.</w:t>
-      </w:r>
-    </w:p>
-    <w:p>
-      <w:pPr>
-        <w:pStyle w:val="ListParagraph"/>
-        <w:numPr>
-          <w:ilvl w:val="0"/>
-          <w:numId w:val="2"/>
-        </w:numPr>
-        <w:spacing w:after="0"/>
-      </w:pPr>
-      <w:r>
-        <w:t>Developed another basic collision system with a BVH, but this one uses the GJK algorithm for the narrow phase.</w:t>
-      </w:r>
-    </w:p>
-    <w:p>
-      <w:pPr>
-        <w:pStyle w:val="ListParagraph"/>
-        <w:numPr>
-          <w:ilvl w:val="0"/>
-          <w:numId w:val="2"/>
-        </w:numPr>
-        <w:spacing w:after="0"/>
-      </w:pPr>
-      <w:r>
-        <w:t>Also implemented the expanded polytope algorithm for finding convex hulls as well as solving for the penetration depth between hulls.</w:t>
-      </w:r>
-    </w:p>
-    <w:p>
-      <w:pPr>
-        <w:pStyle w:val="ListParagraph"/>
-        <w:numPr>
-          <w:ilvl w:val="0"/>
-          <w:numId w:val="2"/>
-        </w:numPr>
-        <w:spacing w:after="0"/>
-      </w:pPr>
-      <w:r>
-        <w:t>Developed a basic PBR shader.</w:t>
-      </w:r>
+        <w:t>Wrote classes for handling basic memory management for things like the upload heap and various descriptor heaps.</w:t>
+      </w:r>
+    </w:p>
+    <w:p>
+      <w:pPr>
+        <w:pStyle w:val="ListParagraph"/>
+        <w:numPr>
+          <w:ilvl w:val="0"/>
+          <w:numId w:val="2"/>
+        </w:numPr>
+        <w:spacing w:after="0"/>
+      </w:pPr>
+      <w:r>
+        <w:t>Implemented basic rigid body dynamics that can simulate convex hull masses moving through space and colliding with one another.</w:t>
+      </w:r>
+    </w:p>
+    <w:p>
+      <w:pPr>
+        <w:pStyle w:val="ListParagraph"/>
+        <w:numPr>
+          <w:ilvl w:val="0"/>
+          <w:numId w:val="2"/>
+        </w:numPr>
+        <w:spacing w:after="0"/>
+      </w:pPr>
+      <w:r>
+        <w:t>Developed my own C++ audio library that can load, save and work with audio files and sound-font files.  It can analyze an audio clip to determine the fundamental pitch, play back MIDI files, and synthesize sound from a MIDI device, as well as add reverb to the produced sounds.</w:t>
+      </w:r>
+    </w:p>
+    <w:p>
+      <w:pPr>
+        <w:pStyle w:val="ListParagraph"/>
+        <w:numPr>
+          <w:ilvl w:val="0"/>
+          <w:numId w:val="2"/>
+        </w:numPr>
+        <w:spacing w:after="0"/>
+      </w:pPr>
+      <w:r>
+        <w:t>Wrote my own ray-tracing renderer that can do reflections and refractions.</w:t>
+      </w:r>
+    </w:p>
+    <w:p>
+      <w:pPr>
+        <w:pStyle w:val="ListParagraph"/>
+        <w:numPr>
+          <w:ilvl w:val="0"/>
+          <w:numId w:val="2"/>
+        </w:numPr>
+        <w:spacing w:after="0"/>
+      </w:pPr>
+      <w:r>
+        <w:t>Wrote a CPU-only renderer (not accelerated by a GPU) that can rasterize triangles.  It took advantage of multiple threads to accelerate rendering.</w:t>
+      </w:r>
+    </w:p>
+    <w:p>
+      <w:pPr>
+        <w:pStyle w:val="ListParagraph"/>
+        <w:numPr>
+          <w:ilvl w:val="0"/>
+          <w:numId w:val="2"/>
+        </w:numPr>
+        <w:spacing w:after="0"/>
+      </w:pPr>
+      <w:r>
+        <w:t>Developed a twisty-puzzle web page (</w:t>
+      </w:r>
+      <w:hyperlink r:id="rId9" w:history="1">
+        <w:r>
+          <w:rPr>
+            <w:rStyle w:val="Hyperlink"/>
+          </w:rPr>
+          <w:t>https://twisty-puzzle.onrender.com</w:t>
+        </w:r>
+      </w:hyperlink>
+      <w:r>
+        <w:t>) using WebGL and JavaScript.</w:t>
+      </w:r>
+    </w:p>
+    <w:p>
+      <w:pPr>
+        <w:pStyle w:val="ListParagraph"/>
+        <w:numPr>
+          <w:ilvl w:val="0"/>
+          <w:numId w:val="2"/>
+        </w:numPr>
+        <w:spacing w:after="0"/>
+      </w:pPr>
+      <w:r>
+        <w:t>Developed a Cesium-based web app (</w:t>
+      </w:r>
+      <w:hyperlink r:id="rId10" w:history="1">
+        <w:r>
+          <w:rPr>
+            <w:rStyle w:val="Hyperlink"/>
+          </w:rPr>
+          <w:t>https://utahavamap.onrender.com</w:t>
+        </w:r>
+      </w:hyperlink>
+      <w:r>
+        <w:t>) that uses the Utah Avalanche Center’s API, again using JavaScript.</w:t>
+      </w:r>
+    </w:p>
+    <w:p>
+      <w:pPr>
+        <w:pStyle w:val="ListParagraph"/>
+        <w:numPr>
+          <w:ilvl w:val="0"/>
+          <w:numId w:val="2"/>
+        </w:numPr>
+        <w:spacing w:after="0"/>
+      </w:pPr>
+      <w:r>
+        <w:t>Developed solitaire for the Web (</w:t>
+      </w:r>
+      <w:hyperlink r:id="rId11" w:history="1">
+        <w:r>
+          <w:rPr>
+            <w:rStyle w:val="Hyperlink"/>
+          </w:rPr>
+          <w:t>https://solitaire-8076.onrender.com</w:t>
+        </w:r>
+      </w:hyperlink>
+      <w:r>
+        <w:t>) using JavaScript and React.</w:t>
+      </w:r>
+    </w:p>
+    <w:p>
+      <w:pPr>
+        <w:pStyle w:val="ListParagraph"/>
+        <w:numPr>
+          <w:ilvl w:val="0"/>
+          <w:numId w:val="2"/>
+        </w:numPr>
+        <w:spacing w:after="0"/>
+      </w:pPr>
+      <w:r>
+        <w:t>Wrote a card game that can do Klondike, Spider &amp; Free Cell using DirectX 12 (without any engine layer.)</w:t>
+      </w:r>
+    </w:p>
+    <w:p>
+      <w:pPr>
+        <w:pStyle w:val="ListParagraph"/>
+        <w:numPr>
+          <w:ilvl w:val="0"/>
+          <w:numId w:val="2"/>
+        </w:numPr>
+        <w:spacing w:after="0"/>
+      </w:pPr>
+      <w:r>
+        <w:t xml:space="preserve">Implemented the game of chess using C++ and </w:t>
+      </w:r>
+      <w:proofErr w:type="spellStart"/>
+      <w:r>
+        <w:t>wxWidgets</w:t>
+      </w:r>
+      <w:proofErr w:type="spellEnd"/>
+      <w:r>
+        <w:t xml:space="preserve">.  You can play against the computer which uses the Minimax algorithm (with alpha-beta pruning.)  You can install it yourself, if you’d like, using the windows command: </w:t>
+      </w:r>
+      <w:proofErr w:type="spellStart"/>
+      <w:r>
+        <w:rPr>
+          <w:rFonts w:ascii="Cascadia Code ExtraLight" w:hAnsi="Cascadia Code ExtraLight"/>
+        </w:rPr>
+        <w:t>winget</w:t>
+      </w:r>
+      <w:proofErr w:type="spellEnd"/>
+      <w:r>
+        <w:rPr>
+          <w:rFonts w:ascii="Cascadia Code ExtraLight" w:hAnsi="Cascadia Code ExtraLight"/>
+        </w:rPr>
+        <w:t xml:space="preserve"> install </w:t>
+      </w:r>
+      <w:proofErr w:type="spellStart"/>
+      <w:r>
+        <w:rPr>
+          <w:rFonts w:ascii="Cascadia Code ExtraLight" w:hAnsi="Cascadia Code ExtraLight"/>
+        </w:rPr>
+        <w:t>SpencerSoft.Chess</w:t>
+      </w:r>
+      <w:proofErr w:type="spellEnd"/>
+    </w:p>
+    <w:p>
+      <w:pPr>
+        <w:spacing w:after="0"/>
+      </w:pPr>
     </w:p>
     <w:sectPr>
       <w:pgSz w:w="12240" w:h="15840"/>

</xml_diff>

<commit_message>
Add you-tube link to resume.
</commit_message>
<xml_diff>
--- a/Resume/Resume.docx
+++ b/Resume/Resume.docx
@@ -769,15 +769,7 @@
         <w:spacing w:after="0"/>
       </w:pPr>
       <w:r>
-        <w:t xml:space="preserve">Developed a Snipe-based tool for authoring character reaction graphs.  This was an editor that designers or game-play engineers could use to wire-up scripts, of a sort, that could run on a character in game.  (An equivalent in Unreal </w:t>
-      </w:r>
-      <w:proofErr w:type="gramStart"/>
-      <w:r>
-        <w:t>would be</w:t>
-      </w:r>
-      <w:proofErr w:type="gramEnd"/>
-      <w:r>
-        <w:t xml:space="preserve"> Blueprint, but not as extensive.)</w:t>
+        <w:t>Developed a Snipe-based tool for authoring character reaction graphs.  This was an editor that designers or game-play engineers could use to wire-up scripts, of a sort, that could run on a character in game.  (An equivalent in Unreal would be Blueprint, but not as extensive.)</w:t>
       </w:r>
     </w:p>
     <w:p>
@@ -1582,7 +1574,28 @@
         <w:spacing w:after="0"/>
       </w:pPr>
       <w:r>
-        <w:t>In may spare time, I have written software exploring the following topics</w:t>
+        <w:t xml:space="preserve">Some of the following bullet points are demoed here: </w:t>
+      </w:r>
+      <w:hyperlink r:id="rId9" w:history="1">
+        <w:r>
+          <w:rPr>
+            <w:rStyle w:val="Hyperlink"/>
+          </w:rPr>
+          <w:t>https://youtu.be/Y4cJ0pUNA0c</w:t>
+        </w:r>
+      </w:hyperlink>
+    </w:p>
+    <w:p>
+      <w:pPr>
+        <w:spacing w:after="0"/>
+      </w:pPr>
+    </w:p>
+    <w:p>
+      <w:pPr>
+        <w:spacing w:after="0"/>
+      </w:pPr>
+      <w:r>
+        <w:t>In my spare time, I have written software exploring the following topics</w:t>
       </w:r>
       <w:r>
         <w:t>, just to name a few.</w:t>
@@ -1784,7 +1797,7 @@
       <w:r>
         <w:t>Developed a twisty-puzzle web page (</w:t>
       </w:r>
-      <w:hyperlink r:id="rId9" w:history="1">
+      <w:hyperlink r:id="rId10" w:history="1">
         <w:r>
           <w:rPr>
             <w:rStyle w:val="Hyperlink"/>
@@ -1808,7 +1821,7 @@
       <w:r>
         <w:t>Developed a Cesium-based web app (</w:t>
       </w:r>
-      <w:hyperlink r:id="rId10" w:history="1">
+      <w:hyperlink r:id="rId11" w:history="1">
         <w:r>
           <w:rPr>
             <w:rStyle w:val="Hyperlink"/>
@@ -1832,7 +1845,7 @@
       <w:r>
         <w:t>Developed solitaire for the Web (</w:t>
       </w:r>
-      <w:hyperlink r:id="rId11" w:history="1">
+      <w:hyperlink r:id="rId12" w:history="1">
         <w:r>
           <w:rPr>
             <w:rStyle w:val="Hyperlink"/>

</xml_diff>